<commit_message>
OPSC POE Part 1
</commit_message>
<xml_diff>
--- a/Modules/OPSC (Open Source)/POE/Part 1/Planning & Design/#Final/OPSC GROUP E POE PART 1 Planning and Design.docx
+++ b/Modules/OPSC (Open Source)/POE/Part 1/Planning & Design/#Final/OPSC GROUP E POE PART 1 Planning and Design.docx
@@ -373,8 +373,36 @@
                                         <w:sz w:val="28"/>
                                         <w:szCs w:val="28"/>
                                       </w:rPr>
-                                      <w:t>Christiaan Versfeld, Muhammed Bhula, Ruan Zwarts, Phuti Motimele</w:t>
+                                      <w:t xml:space="preserve">Christiaan Versfeld, Muhammed Bhula, Ruan </w:t>
                                     </w:r>
+                                    <w:proofErr w:type="spellStart"/>
+                                    <w:r>
+                                      <w:rPr>
+                                        <w:color w:val="595959" w:themeColor="text1" w:themeTint="A6"/>
+                                        <w:sz w:val="28"/>
+                                        <w:szCs w:val="28"/>
+                                      </w:rPr>
+                                      <w:t>Zwarts</w:t>
+                                    </w:r>
+                                    <w:proofErr w:type="spellEnd"/>
+                                    <w:r>
+                                      <w:rPr>
+                                        <w:color w:val="595959" w:themeColor="text1" w:themeTint="A6"/>
+                                        <w:sz w:val="28"/>
+                                        <w:szCs w:val="28"/>
+                                      </w:rPr>
+                                      <w:t xml:space="preserve">, Phuti </w:t>
+                                    </w:r>
+                                    <w:proofErr w:type="spellStart"/>
+                                    <w:r>
+                                      <w:rPr>
+                                        <w:color w:val="595959" w:themeColor="text1" w:themeTint="A6"/>
+                                        <w:sz w:val="28"/>
+                                        <w:szCs w:val="28"/>
+                                      </w:rPr>
+                                      <w:t>Motimele</w:t>
+                                    </w:r>
+                                    <w:proofErr w:type="spellEnd"/>
                                   </w:p>
                                 </w:sdtContent>
                               </w:sdt>
@@ -545,8 +573,36 @@
                                   <w:sz w:val="28"/>
                                   <w:szCs w:val="28"/>
                                 </w:rPr>
-                                <w:t>Christiaan Versfeld, Muhammed Bhula, Ruan Zwarts, Phuti Motimele</w:t>
+                                <w:t xml:space="preserve">Christiaan Versfeld, Muhammed Bhula, Ruan </w:t>
                               </w:r>
+                              <w:proofErr w:type="spellStart"/>
+                              <w:r>
+                                <w:rPr>
+                                  <w:color w:val="595959" w:themeColor="text1" w:themeTint="A6"/>
+                                  <w:sz w:val="28"/>
+                                  <w:szCs w:val="28"/>
+                                </w:rPr>
+                                <w:t>Zwarts</w:t>
+                              </w:r>
+                              <w:proofErr w:type="spellEnd"/>
+                              <w:r>
+                                <w:rPr>
+                                  <w:color w:val="595959" w:themeColor="text1" w:themeTint="A6"/>
+                                  <w:sz w:val="28"/>
+                                  <w:szCs w:val="28"/>
+                                </w:rPr>
+                                <w:t xml:space="preserve">, Phuti </w:t>
+                              </w:r>
+                              <w:proofErr w:type="spellStart"/>
+                              <w:r>
+                                <w:rPr>
+                                  <w:color w:val="595959" w:themeColor="text1" w:themeTint="A6"/>
+                                  <w:sz w:val="28"/>
+                                  <w:szCs w:val="28"/>
+                                </w:rPr>
+                                <w:t>Motimele</w:t>
+                              </w:r>
+                              <w:proofErr w:type="spellEnd"/>
                             </w:p>
                           </w:sdtContent>
                         </w:sdt>
@@ -802,7 +858,25 @@
                                         <w:sz w:val="20"/>
                                         <w:szCs w:val="20"/>
                                       </w:rPr>
-                                      <w:t xml:space="preserve"> the application knowledge of what has been gained from the research aspect in designing the application as a whole.</w:t>
+                                      <w:t xml:space="preserve"> the application knowledge of what has been gained from the research aspect in designing the </w:t>
+                                    </w:r>
+                                    <w:proofErr w:type="gramStart"/>
+                                    <w:r>
+                                      <w:rPr>
+                                        <w:color w:val="595959" w:themeColor="text1" w:themeTint="A6"/>
+                                        <w:sz w:val="20"/>
+                                        <w:szCs w:val="20"/>
+                                      </w:rPr>
+                                      <w:t>application as a whole</w:t>
+                                    </w:r>
+                                    <w:proofErr w:type="gramEnd"/>
+                                    <w:r>
+                                      <w:rPr>
+                                        <w:color w:val="595959" w:themeColor="text1" w:themeTint="A6"/>
+                                        <w:sz w:val="20"/>
+                                        <w:szCs w:val="20"/>
+                                      </w:rPr>
+                                      <w:t>.</w:t>
                                     </w:r>
                                   </w:p>
                                 </w:sdtContent>
@@ -905,7 +979,25 @@
                                   <w:sz w:val="20"/>
                                   <w:szCs w:val="20"/>
                                 </w:rPr>
-                                <w:t xml:space="preserve"> the application knowledge of what has been gained from the research aspect in designing the application as a whole.</w:t>
+                                <w:t xml:space="preserve"> the application knowledge of what has been gained from the research aspect in designing the </w:t>
+                              </w:r>
+                              <w:proofErr w:type="gramStart"/>
+                              <w:r>
+                                <w:rPr>
+                                  <w:color w:val="595959" w:themeColor="text1" w:themeTint="A6"/>
+                                  <w:sz w:val="20"/>
+                                  <w:szCs w:val="20"/>
+                                </w:rPr>
+                                <w:t>application as a whole</w:t>
+                              </w:r>
+                              <w:proofErr w:type="gramEnd"/>
+                              <w:r>
+                                <w:rPr>
+                                  <w:color w:val="595959" w:themeColor="text1" w:themeTint="A6"/>
+                                  <w:sz w:val="20"/>
+                                  <w:szCs w:val="20"/>
+                                </w:rPr>
+                                <w:t>.</w:t>
                               </w:r>
                             </w:p>
                           </w:sdtContent>
@@ -1052,8 +1144,18 @@
                                         <w:sz w:val="36"/>
                                         <w:szCs w:val="36"/>
                                       </w:rPr>
-                                      <w:t>Research - ClockSavvy</w:t>
+                                      <w:t xml:space="preserve">Research - </w:t>
                                     </w:r>
+                                    <w:proofErr w:type="spellStart"/>
+                                    <w:r>
+                                      <w:rPr>
+                                        <w:color w:val="404040" w:themeColor="text1" w:themeTint="BF"/>
+                                        <w:sz w:val="36"/>
+                                        <w:szCs w:val="36"/>
+                                      </w:rPr>
+                                      <w:t>ClockSavvy</w:t>
+                                    </w:r>
+                                    <w:proofErr w:type="spellEnd"/>
                                   </w:p>
                                 </w:sdtContent>
                               </w:sdt>
@@ -1153,8 +1255,18 @@
                                   <w:sz w:val="36"/>
                                   <w:szCs w:val="36"/>
                                 </w:rPr>
-                                <w:t>Research - ClockSavvy</w:t>
+                                <w:t xml:space="preserve">Research - </w:t>
                               </w:r>
+                              <w:proofErr w:type="spellStart"/>
+                              <w:r>
+                                <w:rPr>
+                                  <w:color w:val="404040" w:themeColor="text1" w:themeTint="BF"/>
+                                  <w:sz w:val="36"/>
+                                  <w:szCs w:val="36"/>
+                                </w:rPr>
+                                <w:t>ClockSavvy</w:t>
+                              </w:r>
+                              <w:proofErr w:type="spellEnd"/>
                             </w:p>
                           </w:sdtContent>
                         </w:sdt>
@@ -1342,8 +1454,19 @@
           <w:sz w:val="28"/>
           <w:szCs w:val="28"/>
         </w:rPr>
-        <w:t>Detailed List of requirnements</w:t>
-      </w:r>
+        <w:t xml:space="preserve">Detailed List of </w:t>
+      </w:r>
+      <w:proofErr w:type="spellStart"/>
+      <w:r>
+        <w:rPr>
+          <w:rFonts w:ascii="Arial" w:hAnsi="Arial" w:cs="Arial"/>
+          <w:color w:val="auto"/>
+          <w:sz w:val="28"/>
+          <w:szCs w:val="28"/>
+        </w:rPr>
+        <w:t>requirnements</w:t>
+      </w:r>
+      <w:proofErr w:type="spellEnd"/>
       <w:r>
         <w:rPr>
           <w:rFonts w:ascii="Arial" w:hAnsi="Arial" w:cs="Arial"/>
@@ -1552,7 +1675,21 @@
         <w:rPr>
           <w:lang w:val="en-US"/>
         </w:rPr>
-        <w:t xml:space="preserve">To design and implement a time management application we need to understand the fundamentals of what makes a time management a time management app. Each application has its own unique feature or design it follows to make the application much more effective and special in its own ways. Now that the theoretical aspect has been covered its time to jump into the practical aspect of the study. </w:t>
+        <w:t xml:space="preserve">To design and implement a time management application we need to understand the fundamentals of what makes a time management a time management app. Each application has its own unique feature or design it follows to make the application much more effective and special in its own ways. Now that the theoretical aspect has been covered </w:t>
+      </w:r>
+      <w:proofErr w:type="spellStart"/>
+      <w:r>
+        <w:rPr>
+          <w:lang w:val="en-US"/>
+        </w:rPr>
+        <w:t>its</w:t>
+      </w:r>
+      <w:proofErr w:type="spellEnd"/>
+      <w:r>
+        <w:rPr>
+          <w:lang w:val="en-US"/>
+        </w:rPr>
+        <w:t xml:space="preserve"> time to jump into the practical aspect of the study. </w:t>
       </w:r>
       <w:r>
         <w:rPr>
@@ -1654,7 +1791,17 @@
           <w:sz w:val="28"/>
           <w:szCs w:val="28"/>
         </w:rPr>
-        <w:t>Application Logo :</w:t>
+        <w:t xml:space="preserve">Application </w:t>
+      </w:r>
+      <w:r>
+        <w:rPr>
+          <w:rFonts w:ascii="Arial" w:hAnsi="Arial" w:cs="Arial"/>
+          <w:b/>
+          <w:bCs/>
+          <w:sz w:val="28"/>
+          <w:szCs w:val="28"/>
+        </w:rPr>
+        <w:t>Logo:</w:t>
       </w:r>
     </w:p>
     <w:p>
@@ -1766,7 +1913,7 @@
           </w14:textOutline>
         </w:rPr>
         <w:lastRenderedPageBreak/>
-        <w:t xml:space="preserve">Application Name : </w:t>
+        <w:t xml:space="preserve">Application </w:t>
       </w:r>
       <w:r>
         <w:rPr>
@@ -1786,8 +1933,50 @@
             <w14:round/>
           </w14:textOutline>
         </w:rPr>
+        <w:t>Name:</w:t>
+      </w:r>
+      <w:r>
+        <w:rPr>
+          <w:rFonts w:ascii="Arial" w:hAnsi="Arial" w:cs="Arial"/>
+          <w:bCs/>
+          <w:color w:val="000000" w:themeColor="text1"/>
+          <w:sz w:val="32"/>
+          <w:szCs w:val="32"/>
+          <w14:shadow w14:blurRad="38100" w14:dist="19050" w14:dir="2700000" w14:sx="100000" w14:sy="100000" w14:kx="0" w14:ky="0" w14:algn="tl">
+            <w14:schemeClr w14:val="dk1">
+              <w14:alpha w14:val="60000"/>
+            </w14:schemeClr>
+          </w14:shadow>
+          <w14:textOutline w14:w="0" w14:cap="flat" w14:cmpd="sng" w14:algn="ctr">
+            <w14:noFill/>
+            <w14:prstDash w14:val="solid"/>
+            <w14:round/>
+          </w14:textOutline>
+        </w:rPr>
+        <w:t xml:space="preserve"> </w:t>
+      </w:r>
+      <w:proofErr w:type="spellStart"/>
+      <w:r>
+        <w:rPr>
+          <w:rFonts w:ascii="Arial" w:hAnsi="Arial" w:cs="Arial"/>
+          <w:bCs/>
+          <w:color w:val="000000" w:themeColor="text1"/>
+          <w:sz w:val="32"/>
+          <w:szCs w:val="32"/>
+          <w14:shadow w14:blurRad="38100" w14:dist="19050" w14:dir="2700000" w14:sx="100000" w14:sy="100000" w14:kx="0" w14:ky="0" w14:algn="tl">
+            <w14:schemeClr w14:val="dk1">
+              <w14:alpha w14:val="60000"/>
+            </w14:schemeClr>
+          </w14:shadow>
+          <w14:textOutline w14:w="0" w14:cap="flat" w14:cmpd="sng" w14:algn="ctr">
+            <w14:noFill/>
+            <w14:prstDash w14:val="solid"/>
+            <w14:round/>
+          </w14:textOutline>
+        </w:rPr>
         <w:t>ClockSavvy</w:t>
       </w:r>
+      <w:proofErr w:type="spellEnd"/>
     </w:p>
     <w:p>
       <w:pPr>
@@ -2090,7 +2279,23 @@
           <w:szCs w:val="28"/>
         </w:rPr>
         <w:lastRenderedPageBreak/>
-        <w:t xml:space="preserve">deadline is upcoming or a new task has been added etc. It is much more convenient for the user to receive these notifications by email. </w:t>
+        <w:t xml:space="preserve">deadline is </w:t>
+      </w:r>
+      <w:r>
+        <w:rPr>
+          <w:rFonts w:ascii="Arial" w:eastAsia="Arial" w:hAnsi="Arial" w:cs="Arial"/>
+          <w:sz w:val="28"/>
+          <w:szCs w:val="28"/>
+        </w:rPr>
+        <w:t>upcoming,</w:t>
+      </w:r>
+      <w:r>
+        <w:rPr>
+          <w:rFonts w:ascii="Arial" w:eastAsia="Arial" w:hAnsi="Arial" w:cs="Arial"/>
+          <w:sz w:val="28"/>
+          <w:szCs w:val="28"/>
+        </w:rPr>
+        <w:t xml:space="preserve"> or a new task has been added etc. It is much more convenient for the user to receive these notifications by email. </w:t>
       </w:r>
     </w:p>
     <w:p>
@@ -2225,8 +2430,39 @@
             <w14:round/>
           </w14:textOutline>
         </w:rPr>
-        <w:t>Detailed list of requirenments</w:t>
-      </w:r>
+        <w:t xml:space="preserve">Detailed list of </w:t>
+      </w:r>
+      <w:proofErr w:type="spellStart"/>
+      <w:r>
+        <w:rPr>
+          <w:rFonts w:ascii="Arial" w:hAnsi="Arial" w:cs="Arial"/>
+          <w:b/>
+          <w:bCs/>
+          <w:color w:val="262626" w:themeColor="text1" w:themeTint="D9"/>
+          <w:u w:val="single"/>
+          <w14:glow w14:rad="63500">
+            <w14:schemeClr w14:val="accent2">
+              <w14:alpha w14:val="60000"/>
+              <w14:satMod w14:val="175000"/>
+            </w14:schemeClr>
+          </w14:glow>
+          <w14:shadow w14:blurRad="60007" w14:dist="200025" w14:dir="15000000" w14:sx="100000" w14:sy="30000" w14:kx="-1800000" w14:ky="0" w14:algn="bl">
+            <w14:srgbClr w14:val="000000">
+              <w14:alpha w14:val="68000"/>
+            </w14:srgbClr>
+          </w14:shadow>
+          <w14:reflection w14:blurRad="6350" w14:stA="55000" w14:stPos="0" w14:endA="300" w14:endPos="45500" w14:dist="0" w14:dir="5400000" w14:fadeDir="5400000" w14:sx="100000" w14:sy="-100000" w14:kx="0" w14:ky="0" w14:algn="bl"/>
+          <w14:textOutline w14:w="6731" w14:cap="flat" w14:cmpd="sng" w14:algn="ctr">
+            <w14:solidFill>
+              <w14:srgbClr w14:val="000000"/>
+            </w14:solidFill>
+            <w14:prstDash w14:val="solid"/>
+            <w14:round/>
+          </w14:textOutline>
+        </w:rPr>
+        <w:t>requirenments</w:t>
+      </w:r>
+      <w:proofErr w:type="spellEnd"/>
     </w:p>
     <w:p>
       <w:pPr>
@@ -2246,7 +2482,7 @@
           <w:szCs w:val="32"/>
           <w:u w:val="single"/>
         </w:rPr>
-        <w:t>Functional Requirements</w:t>
+        <w:t xml:space="preserve">Functional </w:t>
       </w:r>
       <w:r>
         <w:rPr>
@@ -2256,7 +2492,7 @@
           <w:szCs w:val="32"/>
           <w:u w:val="single"/>
         </w:rPr>
-        <w:t xml:space="preserve"> :</w:t>
+        <w:t>Requirements:</w:t>
       </w:r>
     </w:p>
     <w:p>
@@ -2324,7 +2560,15 @@
           <w:sz w:val="28"/>
           <w:szCs w:val="28"/>
         </w:rPr>
-        <w:t>There should be a forgot password option in case a user forgets their password</w:t>
+        <w:t xml:space="preserve">There should be a forgot password option in case a user forgets their </w:t>
+      </w:r>
+      <w:r>
+        <w:rPr>
+          <w:rFonts w:ascii="Arial" w:hAnsi="Arial" w:cs="Arial"/>
+          <w:sz w:val="28"/>
+          <w:szCs w:val="28"/>
+        </w:rPr>
+        <w:t>password.</w:t>
       </w:r>
     </w:p>
     <w:p>
@@ -2530,7 +2774,23 @@
           <w:sz w:val="28"/>
           <w:szCs w:val="28"/>
         </w:rPr>
-        <w:t>Users should have the ability to assign time entries to specific projects, tasks, categories or clients.</w:t>
+        <w:t xml:space="preserve">Users should have the ability to assign time entries to specific projects, tasks, </w:t>
+      </w:r>
+      <w:r>
+        <w:rPr>
+          <w:rFonts w:ascii="Arial" w:hAnsi="Arial" w:cs="Arial"/>
+          <w:sz w:val="28"/>
+          <w:szCs w:val="28"/>
+        </w:rPr>
+        <w:t>categories,</w:t>
+      </w:r>
+      <w:r>
+        <w:rPr>
+          <w:rFonts w:ascii="Arial" w:hAnsi="Arial" w:cs="Arial"/>
+          <w:sz w:val="28"/>
+          <w:szCs w:val="28"/>
+        </w:rPr>
+        <w:t xml:space="preserve"> or clients.</w:t>
       </w:r>
     </w:p>
     <w:p>
@@ -2666,7 +2926,23 @@
           <w:sz w:val="28"/>
           <w:szCs w:val="28"/>
         </w:rPr>
-        <w:t>There should be reporting and analytics features for users to generate detailed reports on time tracked, projects, tasks, and clients.</w:t>
+        <w:t xml:space="preserve">There should be </w:t>
+      </w:r>
+      <w:r>
+        <w:rPr>
+          <w:rFonts w:ascii="Arial" w:hAnsi="Arial" w:cs="Arial"/>
+          <w:sz w:val="28"/>
+          <w:szCs w:val="28"/>
+        </w:rPr>
+        <w:t>reporting,</w:t>
+      </w:r>
+      <w:r>
+        <w:rPr>
+          <w:rFonts w:ascii="Arial" w:hAnsi="Arial" w:cs="Arial"/>
+          <w:sz w:val="28"/>
+          <w:szCs w:val="28"/>
+        </w:rPr>
+        <w:t xml:space="preserve"> and analytics features for users to generate detailed reports on time tracked, projects, tasks, and clients.</w:t>
       </w:r>
     </w:p>
     <w:p>
@@ -2893,7 +3169,23 @@
           <w:sz w:val="28"/>
           <w:szCs w:val="28"/>
         </w:rPr>
-        <w:t>There should be  gamification elements such as badges or rewards for meeting or exceeding goals.</w:t>
+        <w:t xml:space="preserve">There should </w:t>
+      </w:r>
+      <w:r>
+        <w:rPr>
+          <w:rFonts w:ascii="Arial" w:hAnsi="Arial" w:cs="Arial"/>
+          <w:sz w:val="28"/>
+          <w:szCs w:val="28"/>
+        </w:rPr>
+        <w:t>be gamification</w:t>
+      </w:r>
+      <w:r>
+        <w:rPr>
+          <w:rFonts w:ascii="Arial" w:hAnsi="Arial" w:cs="Arial"/>
+          <w:sz w:val="28"/>
+          <w:szCs w:val="28"/>
+        </w:rPr>
+        <w:t xml:space="preserve"> elements such as badges or rewards for meeting or exceeding goals.</w:t>
       </w:r>
     </w:p>
     <w:p>
@@ -3375,29 +3667,626 @@
         <w:t>UI Design</w:t>
       </w:r>
     </w:p>
+    <w:p/>
+    <w:p/>
     <w:p>
-      <w:pPr>
-        <w:pStyle w:val="ListParagraph"/>
-        <w:spacing w:line="360" w:lineRule="auto"/>
-        <w:rPr>
-          <w:rFonts w:ascii="Arial" w:hAnsi="Arial" w:cs="Arial"/>
-          <w:sz w:val="32"/>
-          <w:szCs w:val="32"/>
-        </w:rPr>
-      </w:pPr>
-      <w:r>
-        <w:rPr>
-          <w:rFonts w:ascii="Arial" w:hAnsi="Arial" w:cs="Arial"/>
+      <w:r>
+        <w:rPr>
           <w:noProof/>
-          <w:sz w:val="32"/>
-          <w:szCs w:val="32"/>
         </w:rPr>
         <w:lastRenderedPageBreak/>
+        <mc:AlternateContent>
+          <mc:Choice Requires="wps">
+            <w:drawing>
+              <wp:anchor distT="0" distB="0" distL="114300" distR="114300" simplePos="0" relativeHeight="251680768" behindDoc="0" locked="0" layoutInCell="1" allowOverlap="1" wp14:anchorId="1FB31841" wp14:editId="34B644BD">
+                <wp:simplePos x="0" y="0"/>
+                <wp:positionH relativeFrom="column">
+                  <wp:posOffset>2547257</wp:posOffset>
+                </wp:positionH>
+                <wp:positionV relativeFrom="paragraph">
+                  <wp:posOffset>3803378</wp:posOffset>
+                </wp:positionV>
+                <wp:extent cx="51707" cy="43633"/>
+                <wp:effectExtent l="0" t="0" r="24765" b="33020"/>
+                <wp:wrapNone/>
+                <wp:docPr id="347587518" name="Connector: Elbow 12"/>
+                <wp:cNvGraphicFramePr/>
+                <a:graphic xmlns:a="http://schemas.openxmlformats.org/drawingml/2006/main">
+                  <a:graphicData uri="http://schemas.microsoft.com/office/word/2010/wordprocessingShape">
+                    <wps:wsp>
+                      <wps:cNvCnPr/>
+                      <wps:spPr>
+                        <a:xfrm flipH="1">
+                          <a:off x="0" y="0"/>
+                          <a:ext cx="51707" cy="43633"/>
+                        </a:xfrm>
+                        <a:prstGeom prst="bentConnector3">
+                          <a:avLst/>
+                        </a:prstGeom>
+                      </wps:spPr>
+                      <wps:style>
+                        <a:lnRef idx="3">
+                          <a:schemeClr val="accent5"/>
+                        </a:lnRef>
+                        <a:fillRef idx="0">
+                          <a:schemeClr val="accent5"/>
+                        </a:fillRef>
+                        <a:effectRef idx="2">
+                          <a:schemeClr val="accent5"/>
+                        </a:effectRef>
+                        <a:fontRef idx="minor">
+                          <a:schemeClr val="tx1"/>
+                        </a:fontRef>
+                      </wps:style>
+                      <wps:bodyPr/>
+                    </wps:wsp>
+                  </a:graphicData>
+                </a:graphic>
+              </wp:anchor>
+            </w:drawing>
+          </mc:Choice>
+          <mc:Fallback>
+            <w:pict>
+              <v:shapetype w14:anchorId="7C483475" id="_x0000_t34" coordsize="21600,21600" o:spt="34" o:oned="t" adj="10800" path="m,l@0,0@0,21600,21600,21600e" filled="f">
+                <v:stroke joinstyle="miter"/>
+                <v:formulas>
+                  <v:f eqn="val #0"/>
+                </v:formulas>
+                <v:path arrowok="t" fillok="f" o:connecttype="none"/>
+                <v:handles>
+                  <v:h position="#0,center"/>
+                </v:handles>
+                <o:lock v:ext="edit" shapetype="t"/>
+              </v:shapetype>
+              <v:shape id="Connector: Elbow 12" o:spid="_x0000_s1026" type="#_x0000_t34" style="position:absolute;margin-left:200.55pt;margin-top:299.5pt;width:4.05pt;height:3.45pt;flip:x;z-index:251680768;visibility:visible;mso-wrap-style:square;mso-wrap-distance-left:9pt;mso-wrap-distance-top:0;mso-wrap-distance-right:9pt;mso-wrap-distance-bottom:0;mso-position-horizontal:absolute;mso-position-horizontal-relative:text;mso-position-vertical:absolute;mso-position-vertical-relative:text" o:gfxdata="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" strokecolor="#a02b93 [3208]" strokeweight="1.5pt"/>
+            </w:pict>
+          </mc:Fallback>
+        </mc:AlternateContent>
+      </w:r>
+      <w:r>
+        <w:rPr>
+          <w:noProof/>
+        </w:rPr>
+        <mc:AlternateContent>
+          <mc:Choice Requires="wps">
+            <w:drawing>
+              <wp:anchor distT="0" distB="0" distL="114300" distR="114300" simplePos="0" relativeHeight="251679744" behindDoc="0" locked="0" layoutInCell="1" allowOverlap="1" wp14:anchorId="4F77D94E" wp14:editId="43D86C96">
+                <wp:simplePos x="0" y="0"/>
+                <wp:positionH relativeFrom="column">
+                  <wp:posOffset>2586318</wp:posOffset>
+                </wp:positionH>
+                <wp:positionV relativeFrom="paragraph">
+                  <wp:posOffset>3679564</wp:posOffset>
+                </wp:positionV>
+                <wp:extent cx="1805006" cy="125505"/>
+                <wp:effectExtent l="0" t="76200" r="0" b="27305"/>
+                <wp:wrapNone/>
+                <wp:docPr id="114417651" name="Connector: Elbow 11"/>
+                <wp:cNvGraphicFramePr/>
+                <a:graphic xmlns:a="http://schemas.openxmlformats.org/drawingml/2006/main">
+                  <a:graphicData uri="http://schemas.microsoft.com/office/word/2010/wordprocessingShape">
+                    <wps:wsp>
+                      <wps:cNvCnPr/>
+                      <wps:spPr>
+                        <a:xfrm flipV="1">
+                          <a:off x="0" y="0"/>
+                          <a:ext cx="1805006" cy="125505"/>
+                        </a:xfrm>
+                        <a:prstGeom prst="bentConnector3">
+                          <a:avLst/>
+                        </a:prstGeom>
+                        <a:ln>
+                          <a:tailEnd type="triangle"/>
+                        </a:ln>
+                      </wps:spPr>
+                      <wps:style>
+                        <a:lnRef idx="3">
+                          <a:schemeClr val="accent5"/>
+                        </a:lnRef>
+                        <a:fillRef idx="0">
+                          <a:schemeClr val="accent5"/>
+                        </a:fillRef>
+                        <a:effectRef idx="2">
+                          <a:schemeClr val="accent5"/>
+                        </a:effectRef>
+                        <a:fontRef idx="minor">
+                          <a:schemeClr val="tx1"/>
+                        </a:fontRef>
+                      </wps:style>
+                      <wps:bodyPr/>
+                    </wps:wsp>
+                  </a:graphicData>
+                </a:graphic>
+              </wp:anchor>
+            </w:drawing>
+          </mc:Choice>
+          <mc:Fallback>
+            <w:pict>
+              <v:shape w14:anchorId="0436484A" id="Connector: Elbow 11" o:spid="_x0000_s1026" type="#_x0000_t34" style="position:absolute;margin-left:203.65pt;margin-top:289.75pt;width:142.15pt;height:9.9pt;flip:y;z-index:251679744;visibility:visible;mso-wrap-style:square;mso-wrap-distance-left:9pt;mso-wrap-distance-top:0;mso-wrap-distance-right:9pt;mso-wrap-distance-bottom:0;mso-position-horizontal:absolute;mso-position-horizontal-relative:text;mso-position-vertical:absolute;mso-position-vertical-relative:text" o:gfxdata="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" strokecolor="#a02b93 [3208]" strokeweight="1.5pt">
+                <v:stroke endarrow="block"/>
+              </v:shape>
+            </w:pict>
+          </mc:Fallback>
+        </mc:AlternateContent>
+      </w:r>
+      <w:r>
+        <w:rPr>
+          <w:noProof/>
+        </w:rPr>
+        <mc:AlternateContent>
+          <mc:Choice Requires="wps">
+            <w:drawing>
+              <wp:anchor distT="0" distB="0" distL="114300" distR="114300" simplePos="0" relativeHeight="251678720" behindDoc="0" locked="0" layoutInCell="1" allowOverlap="1" wp14:anchorId="60CA9BDE" wp14:editId="57CA8AA2">
+                <wp:simplePos x="0" y="0"/>
+                <wp:positionH relativeFrom="column">
+                  <wp:posOffset>4495539</wp:posOffset>
+                </wp:positionH>
+                <wp:positionV relativeFrom="paragraph">
+                  <wp:posOffset>5826499</wp:posOffset>
+                </wp:positionV>
+                <wp:extent cx="314026" cy="0"/>
+                <wp:effectExtent l="0" t="76200" r="10160" b="95250"/>
+                <wp:wrapNone/>
+                <wp:docPr id="288221896" name="Connector: Elbow 9"/>
+                <wp:cNvGraphicFramePr/>
+                <a:graphic xmlns:a="http://schemas.openxmlformats.org/drawingml/2006/main">
+                  <a:graphicData uri="http://schemas.microsoft.com/office/word/2010/wordprocessingShape">
+                    <wps:wsp>
+                      <wps:cNvCnPr/>
+                      <wps:spPr>
+                        <a:xfrm>
+                          <a:off x="0" y="0"/>
+                          <a:ext cx="314026" cy="0"/>
+                        </a:xfrm>
+                        <a:prstGeom prst="bentConnector3">
+                          <a:avLst/>
+                        </a:prstGeom>
+                        <a:ln>
+                          <a:tailEnd type="triangle"/>
+                        </a:ln>
+                      </wps:spPr>
+                      <wps:style>
+                        <a:lnRef idx="3">
+                          <a:schemeClr val="accent5"/>
+                        </a:lnRef>
+                        <a:fillRef idx="0">
+                          <a:schemeClr val="accent5"/>
+                        </a:fillRef>
+                        <a:effectRef idx="2">
+                          <a:schemeClr val="accent5"/>
+                        </a:effectRef>
+                        <a:fontRef idx="minor">
+                          <a:schemeClr val="tx1"/>
+                        </a:fontRef>
+                      </wps:style>
+                      <wps:bodyPr/>
+                    </wps:wsp>
+                  </a:graphicData>
+                </a:graphic>
+              </wp:anchor>
+            </w:drawing>
+          </mc:Choice>
+          <mc:Fallback>
+            <w:pict>
+              <v:shape w14:anchorId="7A6000D7" id="Connector: Elbow 9" o:spid="_x0000_s1026" type="#_x0000_t34" style="position:absolute;margin-left:354pt;margin-top:458.8pt;width:24.75pt;height:0;z-index:251678720;visibility:visible;mso-wrap-style:square;mso-wrap-distance-left:9pt;mso-wrap-distance-top:0;mso-wrap-distance-right:9pt;mso-wrap-distance-bottom:0;mso-position-horizontal:absolute;mso-position-horizontal-relative:text;mso-position-vertical:absolute;mso-position-vertical-relative:text" o:gfxdata="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" strokecolor="#a02b93 [3208]" strokeweight="1.5pt">
+                <v:stroke endarrow="block"/>
+              </v:shape>
+            </w:pict>
+          </mc:Fallback>
+        </mc:AlternateContent>
+      </w:r>
+      <w:r>
+        <w:rPr>
+          <w:noProof/>
+        </w:rPr>
+        <mc:AlternateContent>
+          <mc:Choice Requires="wps">
+            <w:drawing>
+              <wp:anchor distT="0" distB="0" distL="114300" distR="114300" simplePos="0" relativeHeight="251677696" behindDoc="0" locked="0" layoutInCell="1" allowOverlap="1" wp14:anchorId="103553C7" wp14:editId="68DBB47C">
+                <wp:simplePos x="0" y="0"/>
+                <wp:positionH relativeFrom="column">
+                  <wp:posOffset>3016624</wp:posOffset>
+                </wp:positionH>
+                <wp:positionV relativeFrom="paragraph">
+                  <wp:posOffset>5432164</wp:posOffset>
+                </wp:positionV>
+                <wp:extent cx="1479176" cy="394447"/>
+                <wp:effectExtent l="0" t="0" r="26035" b="24765"/>
+                <wp:wrapNone/>
+                <wp:docPr id="1587653666" name="Connector: Elbow 8"/>
+                <wp:cNvGraphicFramePr/>
+                <a:graphic xmlns:a="http://schemas.openxmlformats.org/drawingml/2006/main">
+                  <a:graphicData uri="http://schemas.microsoft.com/office/word/2010/wordprocessingShape">
+                    <wps:wsp>
+                      <wps:cNvCnPr/>
+                      <wps:spPr>
+                        <a:xfrm>
+                          <a:off x="0" y="0"/>
+                          <a:ext cx="1479176" cy="394447"/>
+                        </a:xfrm>
+                        <a:prstGeom prst="bentConnector3">
+                          <a:avLst>
+                            <a:gd name="adj1" fmla="val 87567"/>
+                          </a:avLst>
+                        </a:prstGeom>
+                      </wps:spPr>
+                      <wps:style>
+                        <a:lnRef idx="3">
+                          <a:schemeClr val="accent5"/>
+                        </a:lnRef>
+                        <a:fillRef idx="0">
+                          <a:schemeClr val="accent5"/>
+                        </a:fillRef>
+                        <a:effectRef idx="2">
+                          <a:schemeClr val="accent5"/>
+                        </a:effectRef>
+                        <a:fontRef idx="minor">
+                          <a:schemeClr val="tx1"/>
+                        </a:fontRef>
+                      </wps:style>
+                      <wps:bodyPr/>
+                    </wps:wsp>
+                  </a:graphicData>
+                </a:graphic>
+              </wp:anchor>
+            </w:drawing>
+          </mc:Choice>
+          <mc:Fallback>
+            <w:pict>
+              <v:shape w14:anchorId="045588FE" id="Connector: Elbow 8" o:spid="_x0000_s1026" type="#_x0000_t34" style="position:absolute;margin-left:237.55pt;margin-top:427.75pt;width:116.45pt;height:31.05pt;z-index:251677696;visibility:visible;mso-wrap-style:square;mso-wrap-distance-left:9pt;mso-wrap-distance-top:0;mso-wrap-distance-right:9pt;mso-wrap-distance-bottom:0;mso-position-horizontal:absolute;mso-position-horizontal-relative:text;mso-position-vertical:absolute;mso-position-vertical-relative:text" o:gfxdata="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" adj="18914" strokecolor="#a02b93 [3208]" strokeweight="1.5pt"/>
+            </w:pict>
+          </mc:Fallback>
+        </mc:AlternateContent>
+      </w:r>
+      <w:r>
+        <w:rPr>
+          <w:noProof/>
+        </w:rPr>
+        <mc:AlternateContent>
+          <mc:Choice Requires="wps">
+            <w:drawing>
+              <wp:anchor distT="0" distB="0" distL="114300" distR="114300" simplePos="0" relativeHeight="251676672" behindDoc="0" locked="0" layoutInCell="1" allowOverlap="1" wp14:anchorId="4FA7E5EB" wp14:editId="772C3F49">
+                <wp:simplePos x="0" y="0"/>
+                <wp:positionH relativeFrom="column">
+                  <wp:posOffset>2922494</wp:posOffset>
+                </wp:positionH>
+                <wp:positionV relativeFrom="paragraph">
+                  <wp:posOffset>4876352</wp:posOffset>
+                </wp:positionV>
+                <wp:extent cx="304800" cy="1116106"/>
+                <wp:effectExtent l="0" t="0" r="57150" b="103505"/>
+                <wp:wrapNone/>
+                <wp:docPr id="203865010" name="Connector: Elbow 7"/>
+                <wp:cNvGraphicFramePr/>
+                <a:graphic xmlns:a="http://schemas.openxmlformats.org/drawingml/2006/main">
+                  <a:graphicData uri="http://schemas.microsoft.com/office/word/2010/wordprocessingShape">
+                    <wps:wsp>
+                      <wps:cNvCnPr/>
+                      <wps:spPr>
+                        <a:xfrm>
+                          <a:off x="0" y="0"/>
+                          <a:ext cx="304800" cy="1116106"/>
+                        </a:xfrm>
+                        <a:prstGeom prst="bentConnector3">
+                          <a:avLst>
+                            <a:gd name="adj1" fmla="val 29412"/>
+                          </a:avLst>
+                        </a:prstGeom>
+                        <a:ln>
+                          <a:tailEnd type="triangle"/>
+                        </a:ln>
+                      </wps:spPr>
+                      <wps:style>
+                        <a:lnRef idx="3">
+                          <a:schemeClr val="accent5"/>
+                        </a:lnRef>
+                        <a:fillRef idx="0">
+                          <a:schemeClr val="accent5"/>
+                        </a:fillRef>
+                        <a:effectRef idx="2">
+                          <a:schemeClr val="accent5"/>
+                        </a:effectRef>
+                        <a:fontRef idx="minor">
+                          <a:schemeClr val="tx1"/>
+                        </a:fontRef>
+                      </wps:style>
+                      <wps:bodyPr/>
+                    </wps:wsp>
+                  </a:graphicData>
+                </a:graphic>
+              </wp:anchor>
+            </w:drawing>
+          </mc:Choice>
+          <mc:Fallback>
+            <w:pict>
+              <v:shape w14:anchorId="2D0734D6" id="Connector: Elbow 7" o:spid="_x0000_s1026" type="#_x0000_t34" style="position:absolute;margin-left:230.1pt;margin-top:383.95pt;width:24pt;height:87.9pt;z-index:251676672;visibility:visible;mso-wrap-style:square;mso-wrap-distance-left:9pt;mso-wrap-distance-top:0;mso-wrap-distance-right:9pt;mso-wrap-distance-bottom:0;mso-position-horizontal:absolute;mso-position-horizontal-relative:text;mso-position-vertical:absolute;mso-position-vertical-relative:text" o:gfxdata="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" adj="6353" strokecolor="#a02b93 [3208]" strokeweight="1.5pt">
+                <v:stroke endarrow="block"/>
+              </v:shape>
+            </w:pict>
+          </mc:Fallback>
+        </mc:AlternateContent>
+      </w:r>
+      <w:r>
+        <w:rPr>
+          <w:noProof/>
+        </w:rPr>
+        <mc:AlternateContent>
+          <mc:Choice Requires="wps">
+            <w:drawing>
+              <wp:anchor distT="0" distB="0" distL="114300" distR="114300" simplePos="0" relativeHeight="251675648" behindDoc="0" locked="0" layoutInCell="1" allowOverlap="1" wp14:anchorId="7784C854" wp14:editId="3C06459D">
+                <wp:simplePos x="0" y="0"/>
+                <wp:positionH relativeFrom="column">
+                  <wp:posOffset>1485900</wp:posOffset>
+                </wp:positionH>
+                <wp:positionV relativeFrom="paragraph">
+                  <wp:posOffset>4644390</wp:posOffset>
+                </wp:positionV>
+                <wp:extent cx="887730" cy="457200"/>
+                <wp:effectExtent l="0" t="0" r="26670" b="19050"/>
+                <wp:wrapNone/>
+                <wp:docPr id="46149034" name="Connector: Elbow 5"/>
+                <wp:cNvGraphicFramePr/>
+                <a:graphic xmlns:a="http://schemas.openxmlformats.org/drawingml/2006/main">
+                  <a:graphicData uri="http://schemas.microsoft.com/office/word/2010/wordprocessingShape">
+                    <wps:wsp>
+                      <wps:cNvCnPr/>
+                      <wps:spPr>
+                        <a:xfrm flipH="1">
+                          <a:off x="0" y="0"/>
+                          <a:ext cx="887730" cy="457200"/>
+                        </a:xfrm>
+                        <a:prstGeom prst="bentConnector3">
+                          <a:avLst/>
+                        </a:prstGeom>
+                      </wps:spPr>
+                      <wps:style>
+                        <a:lnRef idx="3">
+                          <a:schemeClr val="accent5"/>
+                        </a:lnRef>
+                        <a:fillRef idx="0">
+                          <a:schemeClr val="accent5"/>
+                        </a:fillRef>
+                        <a:effectRef idx="2">
+                          <a:schemeClr val="accent5"/>
+                        </a:effectRef>
+                        <a:fontRef idx="minor">
+                          <a:schemeClr val="tx1"/>
+                        </a:fontRef>
+                      </wps:style>
+                      <wps:bodyPr/>
+                    </wps:wsp>
+                  </a:graphicData>
+                </a:graphic>
+              </wp:anchor>
+            </w:drawing>
+          </mc:Choice>
+          <mc:Fallback>
+            <w:pict>
+              <v:shape w14:anchorId="43756DB9" id="Connector: Elbow 5" o:spid="_x0000_s1026" type="#_x0000_t34" style="position:absolute;margin-left:117pt;margin-top:365.7pt;width:69.9pt;height:36pt;flip:x;z-index:251675648;visibility:visible;mso-wrap-style:square;mso-wrap-distance-left:9pt;mso-wrap-distance-top:0;mso-wrap-distance-right:9pt;mso-wrap-distance-bottom:0;mso-position-horizontal:absolute;mso-position-horizontal-relative:text;mso-position-vertical:absolute;mso-position-vertical-relative:text" o:gfxdata="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" strokecolor="#a02b93 [3208]" strokeweight="1.5pt"/>
+            </w:pict>
+          </mc:Fallback>
+        </mc:AlternateContent>
+      </w:r>
+      <w:r>
+        <w:rPr>
+          <w:noProof/>
+        </w:rPr>
+        <mc:AlternateContent>
+          <mc:Choice Requires="wps">
+            <w:drawing>
+              <wp:anchor distT="0" distB="0" distL="114300" distR="114300" simplePos="0" relativeHeight="251674624" behindDoc="0" locked="0" layoutInCell="1" allowOverlap="1" wp14:anchorId="57A95EB1" wp14:editId="17A29128">
+                <wp:simplePos x="0" y="0"/>
+                <wp:positionH relativeFrom="column">
+                  <wp:posOffset>1485900</wp:posOffset>
+                </wp:positionH>
+                <wp:positionV relativeFrom="paragraph">
+                  <wp:posOffset>5901690</wp:posOffset>
+                </wp:positionV>
+                <wp:extent cx="179070" cy="0"/>
+                <wp:effectExtent l="0" t="76200" r="11430" b="95250"/>
+                <wp:wrapNone/>
+                <wp:docPr id="2015958211" name="Connector: Elbow 4"/>
+                <wp:cNvGraphicFramePr/>
+                <a:graphic xmlns:a="http://schemas.openxmlformats.org/drawingml/2006/main">
+                  <a:graphicData uri="http://schemas.microsoft.com/office/word/2010/wordprocessingShape">
+                    <wps:wsp>
+                      <wps:cNvCnPr/>
+                      <wps:spPr>
+                        <a:xfrm>
+                          <a:off x="0" y="0"/>
+                          <a:ext cx="179070" cy="0"/>
+                        </a:xfrm>
+                        <a:prstGeom prst="bentConnector3">
+                          <a:avLst/>
+                        </a:prstGeom>
+                        <a:ln>
+                          <a:tailEnd type="triangle"/>
+                        </a:ln>
+                      </wps:spPr>
+                      <wps:style>
+                        <a:lnRef idx="3">
+                          <a:schemeClr val="accent5"/>
+                        </a:lnRef>
+                        <a:fillRef idx="0">
+                          <a:schemeClr val="accent5"/>
+                        </a:fillRef>
+                        <a:effectRef idx="2">
+                          <a:schemeClr val="accent5"/>
+                        </a:effectRef>
+                        <a:fontRef idx="minor">
+                          <a:schemeClr val="tx1"/>
+                        </a:fontRef>
+                      </wps:style>
+                      <wps:bodyPr/>
+                    </wps:wsp>
+                  </a:graphicData>
+                </a:graphic>
+              </wp:anchor>
+            </w:drawing>
+          </mc:Choice>
+          <mc:Fallback>
+            <w:pict>
+              <v:shape w14:anchorId="598D8ECD" id="Connector: Elbow 4" o:spid="_x0000_s1026" type="#_x0000_t34" style="position:absolute;margin-left:117pt;margin-top:464.7pt;width:14.1pt;height:0;z-index:251674624;visibility:visible;mso-wrap-style:square;mso-wrap-distance-left:9pt;mso-wrap-distance-top:0;mso-wrap-distance-right:9pt;mso-wrap-distance-bottom:0;mso-position-horizontal:absolute;mso-position-horizontal-relative:text;mso-position-vertical:absolute;mso-position-vertical-relative:text" o:gfxdata="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" strokecolor="#a02b93 [3208]" strokeweight="1.5pt">
+                <v:stroke endarrow="block"/>
+              </v:shape>
+            </w:pict>
+          </mc:Fallback>
+        </mc:AlternateContent>
+      </w:r>
+      <w:r>
+        <w:rPr>
+          <w:noProof/>
+        </w:rPr>
+        <mc:AlternateContent>
+          <mc:Choice Requires="wps">
+            <w:drawing>
+              <wp:anchor distT="0" distB="0" distL="114300" distR="114300" simplePos="0" relativeHeight="251673600" behindDoc="0" locked="0" layoutInCell="1" allowOverlap="1" wp14:anchorId="52A771BD" wp14:editId="7CC34110">
+                <wp:simplePos x="0" y="0"/>
+                <wp:positionH relativeFrom="column">
+                  <wp:posOffset>885825</wp:posOffset>
+                </wp:positionH>
+                <wp:positionV relativeFrom="paragraph">
+                  <wp:posOffset>5900420</wp:posOffset>
+                </wp:positionV>
+                <wp:extent cx="348343" cy="0"/>
+                <wp:effectExtent l="38100" t="76200" r="0" b="95250"/>
+                <wp:wrapNone/>
+                <wp:docPr id="1325634538" name="Connector: Elbow 3"/>
+                <wp:cNvGraphicFramePr/>
+                <a:graphic xmlns:a="http://schemas.openxmlformats.org/drawingml/2006/main">
+                  <a:graphicData uri="http://schemas.microsoft.com/office/word/2010/wordprocessingShape">
+                    <wps:wsp>
+                      <wps:cNvCnPr/>
+                      <wps:spPr>
+                        <a:xfrm flipH="1">
+                          <a:off x="0" y="0"/>
+                          <a:ext cx="348343" cy="0"/>
+                        </a:xfrm>
+                        <a:prstGeom prst="bentConnector3">
+                          <a:avLst/>
+                        </a:prstGeom>
+                        <a:ln>
+                          <a:tailEnd type="triangle"/>
+                        </a:ln>
+                      </wps:spPr>
+                      <wps:style>
+                        <a:lnRef idx="3">
+                          <a:schemeClr val="accent5"/>
+                        </a:lnRef>
+                        <a:fillRef idx="0">
+                          <a:schemeClr val="accent5"/>
+                        </a:fillRef>
+                        <a:effectRef idx="2">
+                          <a:schemeClr val="accent5"/>
+                        </a:effectRef>
+                        <a:fontRef idx="minor">
+                          <a:schemeClr val="tx1"/>
+                        </a:fontRef>
+                      </wps:style>
+                      <wps:bodyPr/>
+                    </wps:wsp>
+                  </a:graphicData>
+                </a:graphic>
+              </wp:anchor>
+            </w:drawing>
+          </mc:Choice>
+          <mc:Fallback>
+            <w:pict>
+              <v:shape w14:anchorId="5F29F88B" id="Connector: Elbow 3" o:spid="_x0000_s1026" type="#_x0000_t34" style="position:absolute;margin-left:69.75pt;margin-top:464.6pt;width:27.45pt;height:0;flip:x;z-index:251673600;visibility:visible;mso-wrap-style:square;mso-wrap-distance-left:9pt;mso-wrap-distance-top:0;mso-wrap-distance-right:9pt;mso-wrap-distance-bottom:0;mso-position-horizontal:absolute;mso-position-horizontal-relative:text;mso-position-vertical:absolute;mso-position-vertical-relative:text" o:gfxdata="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" strokecolor="#a02b93 [3208]" strokeweight="1.5pt">
+                <v:stroke endarrow="block"/>
+              </v:shape>
+            </w:pict>
+          </mc:Fallback>
+        </mc:AlternateContent>
+      </w:r>
+      <w:r>
+        <w:rPr>
+          <w:noProof/>
+        </w:rPr>
+        <mc:AlternateContent>
+          <mc:Choice Requires="wps">
+            <w:drawing>
+              <wp:anchor distT="0" distB="0" distL="114300" distR="114300" simplePos="0" relativeHeight="251672576" behindDoc="0" locked="0" layoutInCell="1" allowOverlap="1" wp14:anchorId="69A4081C" wp14:editId="54D7F968">
+                <wp:simplePos x="0" y="0"/>
+                <wp:positionH relativeFrom="column">
+                  <wp:posOffset>1104900</wp:posOffset>
+                </wp:positionH>
+                <wp:positionV relativeFrom="paragraph">
+                  <wp:posOffset>4644390</wp:posOffset>
+                </wp:positionV>
+                <wp:extent cx="95250" cy="1257300"/>
+                <wp:effectExtent l="0" t="0" r="323850" b="19050"/>
+                <wp:wrapNone/>
+                <wp:docPr id="630608416" name="Connector: Elbow 2"/>
+                <wp:cNvGraphicFramePr/>
+                <a:graphic xmlns:a="http://schemas.openxmlformats.org/drawingml/2006/main">
+                  <a:graphicData uri="http://schemas.microsoft.com/office/word/2010/wordprocessingShape">
+                    <wps:wsp>
+                      <wps:cNvCnPr/>
+                      <wps:spPr>
+                        <a:xfrm>
+                          <a:off x="0" y="0"/>
+                          <a:ext cx="95250" cy="1257300"/>
+                        </a:xfrm>
+                        <a:prstGeom prst="bentConnector3">
+                          <a:avLst>
+                            <a:gd name="adj1" fmla="val 403333"/>
+                          </a:avLst>
+                        </a:prstGeom>
+                      </wps:spPr>
+                      <wps:style>
+                        <a:lnRef idx="3">
+                          <a:schemeClr val="accent5"/>
+                        </a:lnRef>
+                        <a:fillRef idx="0">
+                          <a:schemeClr val="accent5"/>
+                        </a:fillRef>
+                        <a:effectRef idx="2">
+                          <a:schemeClr val="accent5"/>
+                        </a:effectRef>
+                        <a:fontRef idx="minor">
+                          <a:schemeClr val="tx1"/>
+                        </a:fontRef>
+                      </wps:style>
+                      <wps:bodyPr/>
+                    </wps:wsp>
+                  </a:graphicData>
+                </a:graphic>
+              </wp:anchor>
+            </w:drawing>
+          </mc:Choice>
+          <mc:Fallback>
+            <w:pict>
+              <v:shape w14:anchorId="5CE5E581" id="Connector: Elbow 2" o:spid="_x0000_s1026" type="#_x0000_t34" style="position:absolute;margin-left:87pt;margin-top:365.7pt;width:7.5pt;height:99pt;z-index:251672576;visibility:visible;mso-wrap-style:square;mso-wrap-distance-left:9pt;mso-wrap-distance-top:0;mso-wrap-distance-right:9pt;mso-wrap-distance-bottom:0;mso-position-horizontal:absolute;mso-position-horizontal-relative:text;mso-position-vertical:absolute;mso-position-vertical-relative:text" o:gfxdata="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" adj="87120" strokecolor="#a02b93 [3208]" strokeweight="1.5pt"/>
+            </w:pict>
+          </mc:Fallback>
+        </mc:AlternateContent>
+      </w:r>
+      <w:r>
+        <w:rPr>
+          <w:noProof/>
+        </w:rPr>
         <w:drawing>
-          <wp:inline distT="0" distB="0" distL="0" distR="0" wp14:anchorId="1C105129" wp14:editId="5C265365">
-            <wp:extent cx="5731510" cy="7430770"/>
-            <wp:effectExtent l="0" t="0" r="2540" b="0"/>
-            <wp:docPr id="1443874616" name="Picture 2"/>
+          <wp:anchor distT="0" distB="0" distL="114300" distR="114300" simplePos="0" relativeHeight="251671552" behindDoc="1" locked="0" layoutInCell="1" allowOverlap="1" wp14:anchorId="7C87DF72" wp14:editId="0394225C">
+            <wp:simplePos x="0" y="0"/>
+            <wp:positionH relativeFrom="column">
+              <wp:posOffset>-544</wp:posOffset>
+            </wp:positionH>
+            <wp:positionV relativeFrom="paragraph">
+              <wp:posOffset>5208270</wp:posOffset>
+            </wp:positionV>
+            <wp:extent cx="5731510" cy="1919605"/>
+            <wp:effectExtent l="0" t="0" r="2540" b="4445"/>
+            <wp:wrapTight wrapText="bothSides">
+              <wp:wrapPolygon edited="0">
+                <wp:start x="0" y="0"/>
+                <wp:lineTo x="0" y="21436"/>
+                <wp:lineTo x="21538" y="21436"/>
+                <wp:lineTo x="21538" y="0"/>
+                <wp:lineTo x="0" y="0"/>
+              </wp:wrapPolygon>
+            </wp:wrapTight>
+            <wp:docPr id="1519753999" name="Picture 1" descr="Screens screenshot of a graph display&#10;&#10;Description automatically generated"/>
             <wp:cNvGraphicFramePr>
               <a:graphicFrameLocks xmlns:a="http://schemas.openxmlformats.org/drawingml/2006/main" noChangeAspect="1"/>
             </wp:cNvGraphicFramePr>
@@ -3405,7 +4294,7 @@
               <a:graphicData uri="http://schemas.openxmlformats.org/drawingml/2006/picture">
                 <pic:pic xmlns:pic="http://schemas.openxmlformats.org/drawingml/2006/picture">
                   <pic:nvPicPr>
-                    <pic:cNvPr id="1443874616" name="Picture 1443874616"/>
+                    <pic:cNvPr id="1519753999" name="Picture 1" descr="Screens screenshot of a graph display&#10;&#10;Description automatically generated"/>
                     <pic:cNvPicPr/>
                   </pic:nvPicPr>
                   <pic:blipFill>
@@ -3423,7 +4312,513 @@
                   <pic:spPr>
                     <a:xfrm>
                       <a:off x="0" y="0"/>
-                      <a:ext cx="5731510" cy="7430770"/>
+                      <a:ext cx="5731510" cy="1919605"/>
+                    </a:xfrm>
+                    <a:prstGeom prst="rect">
+                      <a:avLst/>
+                    </a:prstGeom>
+                  </pic:spPr>
+                </pic:pic>
+              </a:graphicData>
+            </a:graphic>
+            <wp14:sizeRelH relativeFrom="page">
+              <wp14:pctWidth>0</wp14:pctWidth>
+            </wp14:sizeRelH>
+            <wp14:sizeRelV relativeFrom="page">
+              <wp14:pctHeight>0</wp14:pctHeight>
+            </wp14:sizeRelV>
+          </wp:anchor>
+        </w:drawing>
+      </w:r>
+      <w:r>
+        <w:rPr>
+          <w:noProof/>
+        </w:rPr>
+        <mc:AlternateContent>
+          <mc:Choice Requires="wps">
+            <w:drawing>
+              <wp:anchor distT="0" distB="0" distL="114300" distR="114300" simplePos="0" relativeHeight="251670528" behindDoc="0" locked="0" layoutInCell="1" allowOverlap="1" wp14:anchorId="64F6E655" wp14:editId="6EEF2C95">
+                <wp:simplePos x="0" y="0"/>
+                <wp:positionH relativeFrom="column">
+                  <wp:posOffset>1488141</wp:posOffset>
+                </wp:positionH>
+                <wp:positionV relativeFrom="paragraph">
+                  <wp:posOffset>3941819</wp:posOffset>
+                </wp:positionV>
+                <wp:extent cx="722892" cy="0"/>
+                <wp:effectExtent l="0" t="76200" r="20320" b="95250"/>
+                <wp:wrapNone/>
+                <wp:docPr id="1054691402" name="Straight Arrow Connector 23"/>
+                <wp:cNvGraphicFramePr/>
+                <a:graphic xmlns:a="http://schemas.openxmlformats.org/drawingml/2006/main">
+                  <a:graphicData uri="http://schemas.microsoft.com/office/word/2010/wordprocessingShape">
+                    <wps:wsp>
+                      <wps:cNvCnPr/>
+                      <wps:spPr>
+                        <a:xfrm>
+                          <a:off x="0" y="0"/>
+                          <a:ext cx="722892" cy="0"/>
+                        </a:xfrm>
+                        <a:prstGeom prst="straightConnector1">
+                          <a:avLst/>
+                        </a:prstGeom>
+                        <a:ln>
+                          <a:tailEnd type="triangle"/>
+                        </a:ln>
+                      </wps:spPr>
+                      <wps:style>
+                        <a:lnRef idx="3">
+                          <a:schemeClr val="accent5"/>
+                        </a:lnRef>
+                        <a:fillRef idx="0">
+                          <a:schemeClr val="accent5"/>
+                        </a:fillRef>
+                        <a:effectRef idx="2">
+                          <a:schemeClr val="accent5"/>
+                        </a:effectRef>
+                        <a:fontRef idx="minor">
+                          <a:schemeClr val="tx1"/>
+                        </a:fontRef>
+                      </wps:style>
+                      <wps:bodyPr/>
+                    </wps:wsp>
+                  </a:graphicData>
+                </a:graphic>
+              </wp:anchor>
+            </w:drawing>
+          </mc:Choice>
+          <mc:Fallback>
+            <w:pict>
+              <v:shapetype w14:anchorId="3102C257" id="_x0000_t32" coordsize="21600,21600" o:spt="32" o:oned="t" path="m,l21600,21600e" filled="f">
+                <v:path arrowok="t" fillok="f" o:connecttype="none"/>
+                <o:lock v:ext="edit" shapetype="t"/>
+              </v:shapetype>
+              <v:shape id="Straight Arrow Connector 23" o:spid="_x0000_s1026" type="#_x0000_t32" style="position:absolute;margin-left:117.2pt;margin-top:310.4pt;width:56.9pt;height:0;z-index:251670528;visibility:visible;mso-wrap-style:square;mso-wrap-distance-left:9pt;mso-wrap-distance-top:0;mso-wrap-distance-right:9pt;mso-wrap-distance-bottom:0;mso-position-horizontal:absolute;mso-position-horizontal-relative:text;mso-position-vertical:absolute;mso-position-vertical-relative:text" o:gfxdata="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" strokecolor="#a02b93 [3208]" strokeweight="1.5pt">
+                <v:stroke endarrow="block" joinstyle="miter"/>
+              </v:shape>
+            </w:pict>
+          </mc:Fallback>
+        </mc:AlternateContent>
+      </w:r>
+      <w:r>
+        <w:rPr>
+          <w:noProof/>
+        </w:rPr>
+        <mc:AlternateContent>
+          <mc:Choice Requires="wps">
+            <w:drawing>
+              <wp:anchor distT="0" distB="0" distL="114300" distR="114300" simplePos="0" relativeHeight="251669504" behindDoc="0" locked="0" layoutInCell="1" allowOverlap="1" wp14:anchorId="688E4AEF" wp14:editId="35DDA7F0">
+                <wp:simplePos x="0" y="0"/>
+                <wp:positionH relativeFrom="column">
+                  <wp:posOffset>1235529</wp:posOffset>
+                </wp:positionH>
+                <wp:positionV relativeFrom="paragraph">
+                  <wp:posOffset>3167743</wp:posOffset>
+                </wp:positionV>
+                <wp:extent cx="527957" cy="772886"/>
+                <wp:effectExtent l="38100" t="0" r="24765" b="103505"/>
+                <wp:wrapNone/>
+                <wp:docPr id="1550623524" name="Connector: Elbow 22"/>
+                <wp:cNvGraphicFramePr/>
+                <a:graphic xmlns:a="http://schemas.openxmlformats.org/drawingml/2006/main">
+                  <a:graphicData uri="http://schemas.microsoft.com/office/word/2010/wordprocessingShape">
+                    <wps:wsp>
+                      <wps:cNvCnPr/>
+                      <wps:spPr>
+                        <a:xfrm flipH="1">
+                          <a:off x="0" y="0"/>
+                          <a:ext cx="527957" cy="772886"/>
+                        </a:xfrm>
+                        <a:prstGeom prst="bentConnector3">
+                          <a:avLst/>
+                        </a:prstGeom>
+                        <a:ln>
+                          <a:tailEnd type="triangle"/>
+                        </a:ln>
+                      </wps:spPr>
+                      <wps:style>
+                        <a:lnRef idx="3">
+                          <a:schemeClr val="accent5"/>
+                        </a:lnRef>
+                        <a:fillRef idx="0">
+                          <a:schemeClr val="accent5"/>
+                        </a:fillRef>
+                        <a:effectRef idx="2">
+                          <a:schemeClr val="accent5"/>
+                        </a:effectRef>
+                        <a:fontRef idx="minor">
+                          <a:schemeClr val="tx1"/>
+                        </a:fontRef>
+                      </wps:style>
+                      <wps:bodyPr/>
+                    </wps:wsp>
+                  </a:graphicData>
+                </a:graphic>
+              </wp:anchor>
+            </w:drawing>
+          </mc:Choice>
+          <mc:Fallback>
+            <w:pict>
+              <v:shape w14:anchorId="53ED7236" id="Connector: Elbow 22" o:spid="_x0000_s1026" type="#_x0000_t34" style="position:absolute;margin-left:97.3pt;margin-top:249.45pt;width:41.55pt;height:60.85pt;flip:x;z-index:251669504;visibility:visible;mso-wrap-style:square;mso-wrap-distance-left:9pt;mso-wrap-distance-top:0;mso-wrap-distance-right:9pt;mso-wrap-distance-bottom:0;mso-position-horizontal:absolute;mso-position-horizontal-relative:text;mso-position-vertical:absolute;mso-position-vertical-relative:text" o:gfxdata="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" strokecolor="#a02b93 [3208]" strokeweight="1.5pt">
+                <v:stroke endarrow="block"/>
+              </v:shape>
+            </w:pict>
+          </mc:Fallback>
+        </mc:AlternateContent>
+      </w:r>
+      <w:r>
+        <w:rPr>
+          <w:noProof/>
+        </w:rPr>
+        <mc:AlternateContent>
+          <mc:Choice Requires="wps">
+            <w:drawing>
+              <wp:anchor distT="0" distB="0" distL="114300" distR="114300" simplePos="0" relativeHeight="251668480" behindDoc="0" locked="0" layoutInCell="1" allowOverlap="1" wp14:anchorId="1380785C" wp14:editId="4296108D">
+                <wp:simplePos x="0" y="0"/>
+                <wp:positionH relativeFrom="column">
+                  <wp:posOffset>1736271</wp:posOffset>
+                </wp:positionH>
+                <wp:positionV relativeFrom="paragraph">
+                  <wp:posOffset>1910443</wp:posOffset>
+                </wp:positionV>
+                <wp:extent cx="3483429" cy="1257300"/>
+                <wp:effectExtent l="0" t="0" r="422275" b="19050"/>
+                <wp:wrapNone/>
+                <wp:docPr id="1788253586" name="Connector: Elbow 21"/>
+                <wp:cNvGraphicFramePr/>
+                <a:graphic xmlns:a="http://schemas.openxmlformats.org/drawingml/2006/main">
+                  <a:graphicData uri="http://schemas.microsoft.com/office/word/2010/wordprocessingShape">
+                    <wps:wsp>
+                      <wps:cNvCnPr/>
+                      <wps:spPr>
+                        <a:xfrm flipH="1">
+                          <a:off x="0" y="0"/>
+                          <a:ext cx="3483429" cy="1257300"/>
+                        </a:xfrm>
+                        <a:prstGeom prst="bentConnector3">
+                          <a:avLst>
+                            <a:gd name="adj1" fmla="val -11100"/>
+                          </a:avLst>
+                        </a:prstGeom>
+                      </wps:spPr>
+                      <wps:style>
+                        <a:lnRef idx="3">
+                          <a:schemeClr val="accent5"/>
+                        </a:lnRef>
+                        <a:fillRef idx="0">
+                          <a:schemeClr val="accent5"/>
+                        </a:fillRef>
+                        <a:effectRef idx="2">
+                          <a:schemeClr val="accent5"/>
+                        </a:effectRef>
+                        <a:fontRef idx="minor">
+                          <a:schemeClr val="tx1"/>
+                        </a:fontRef>
+                      </wps:style>
+                      <wps:bodyPr/>
+                    </wps:wsp>
+                  </a:graphicData>
+                </a:graphic>
+              </wp:anchor>
+            </w:drawing>
+          </mc:Choice>
+          <mc:Fallback>
+            <w:pict>
+              <v:shape w14:anchorId="35460B0E" id="Connector: Elbow 21" o:spid="_x0000_s1026" type="#_x0000_t34" style="position:absolute;margin-left:136.7pt;margin-top:150.45pt;width:274.3pt;height:99pt;flip:x;z-index:251668480;visibility:visible;mso-wrap-style:square;mso-wrap-distance-left:9pt;mso-wrap-distance-top:0;mso-wrap-distance-right:9pt;mso-wrap-distance-bottom:0;mso-position-horizontal:absolute;mso-position-horizontal-relative:text;mso-position-vertical:absolute;mso-position-vertical-relative:text" o:gfxdata="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" adj="-2398" strokecolor="#a02b93 [3208]" strokeweight="1.5pt"/>
+            </w:pict>
+          </mc:Fallback>
+        </mc:AlternateContent>
+      </w:r>
+      <w:r>
+        <w:rPr>
+          <w:noProof/>
+        </w:rPr>
+        <mc:AlternateContent>
+          <mc:Choice Requires="wps">
+            <w:drawing>
+              <wp:anchor distT="0" distB="0" distL="114300" distR="114300" simplePos="0" relativeHeight="251667456" behindDoc="0" locked="0" layoutInCell="1" allowOverlap="1" wp14:anchorId="1205D4BB" wp14:editId="04BEC5CE">
+                <wp:simplePos x="0" y="0"/>
+                <wp:positionH relativeFrom="column">
+                  <wp:posOffset>3048000</wp:posOffset>
+                </wp:positionH>
+                <wp:positionV relativeFrom="paragraph">
+                  <wp:posOffset>1951892</wp:posOffset>
+                </wp:positionV>
+                <wp:extent cx="1342634" cy="310662"/>
+                <wp:effectExtent l="0" t="76200" r="0" b="32385"/>
+                <wp:wrapNone/>
+                <wp:docPr id="246159560" name="Connector: Elbow 19"/>
+                <wp:cNvGraphicFramePr/>
+                <a:graphic xmlns:a="http://schemas.openxmlformats.org/drawingml/2006/main">
+                  <a:graphicData uri="http://schemas.microsoft.com/office/word/2010/wordprocessingShape">
+                    <wps:wsp>
+                      <wps:cNvCnPr/>
+                      <wps:spPr>
+                        <a:xfrm flipV="1">
+                          <a:off x="0" y="0"/>
+                          <a:ext cx="1342634" cy="310662"/>
+                        </a:xfrm>
+                        <a:prstGeom prst="bentConnector3">
+                          <a:avLst/>
+                        </a:prstGeom>
+                        <a:ln>
+                          <a:tailEnd type="triangle"/>
+                        </a:ln>
+                      </wps:spPr>
+                      <wps:style>
+                        <a:lnRef idx="3">
+                          <a:schemeClr val="accent5"/>
+                        </a:lnRef>
+                        <a:fillRef idx="0">
+                          <a:schemeClr val="accent5"/>
+                        </a:fillRef>
+                        <a:effectRef idx="2">
+                          <a:schemeClr val="accent5"/>
+                        </a:effectRef>
+                        <a:fontRef idx="minor">
+                          <a:schemeClr val="tx1"/>
+                        </a:fontRef>
+                      </wps:style>
+                      <wps:bodyPr/>
+                    </wps:wsp>
+                  </a:graphicData>
+                </a:graphic>
+              </wp:anchor>
+            </w:drawing>
+          </mc:Choice>
+          <mc:Fallback>
+            <w:pict>
+              <v:shape w14:anchorId="3118024E" id="Connector: Elbow 19" o:spid="_x0000_s1026" type="#_x0000_t34" style="position:absolute;margin-left:240pt;margin-top:153.7pt;width:105.7pt;height:24.45pt;flip:y;z-index:251667456;visibility:visible;mso-wrap-style:square;mso-wrap-distance-left:9pt;mso-wrap-distance-top:0;mso-wrap-distance-right:9pt;mso-wrap-distance-bottom:0;mso-position-horizontal:absolute;mso-position-horizontal-relative:text;mso-position-vertical:absolute;mso-position-vertical-relative:text" o:gfxdata="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" strokecolor="#a02b93 [3208]" strokeweight="1.5pt">
+                <v:stroke endarrow="block"/>
+              </v:shape>
+            </w:pict>
+          </mc:Fallback>
+        </mc:AlternateContent>
+      </w:r>
+      <w:r>
+        <w:rPr>
+          <w:noProof/>
+        </w:rPr>
+        <mc:AlternateContent>
+          <mc:Choice Requires="wps">
+            <w:drawing>
+              <wp:anchor distT="0" distB="0" distL="114300" distR="114300" simplePos="0" relativeHeight="251666432" behindDoc="0" locked="0" layoutInCell="1" allowOverlap="1" wp14:anchorId="25B72855" wp14:editId="7E931D11">
+                <wp:simplePos x="0" y="0"/>
+                <wp:positionH relativeFrom="column">
+                  <wp:posOffset>3844778</wp:posOffset>
+                </wp:positionH>
+                <wp:positionV relativeFrom="paragraph">
+                  <wp:posOffset>1951892</wp:posOffset>
+                </wp:positionV>
+                <wp:extent cx="545514" cy="691662"/>
+                <wp:effectExtent l="0" t="76200" r="0" b="32385"/>
+                <wp:wrapNone/>
+                <wp:docPr id="566263581" name="Connector: Elbow 18"/>
+                <wp:cNvGraphicFramePr/>
+                <a:graphic xmlns:a="http://schemas.openxmlformats.org/drawingml/2006/main">
+                  <a:graphicData uri="http://schemas.microsoft.com/office/word/2010/wordprocessingShape">
+                    <wps:wsp>
+                      <wps:cNvCnPr/>
+                      <wps:spPr>
+                        <a:xfrm flipV="1">
+                          <a:off x="0" y="0"/>
+                          <a:ext cx="545514" cy="691662"/>
+                        </a:xfrm>
+                        <a:prstGeom prst="bentConnector3">
+                          <a:avLst/>
+                        </a:prstGeom>
+                        <a:ln>
+                          <a:tailEnd type="triangle"/>
+                        </a:ln>
+                      </wps:spPr>
+                      <wps:style>
+                        <a:lnRef idx="3">
+                          <a:schemeClr val="accent5"/>
+                        </a:lnRef>
+                        <a:fillRef idx="0">
+                          <a:schemeClr val="accent5"/>
+                        </a:fillRef>
+                        <a:effectRef idx="2">
+                          <a:schemeClr val="accent5"/>
+                        </a:effectRef>
+                        <a:fontRef idx="minor">
+                          <a:schemeClr val="tx1"/>
+                        </a:fontRef>
+                      </wps:style>
+                      <wps:bodyPr/>
+                    </wps:wsp>
+                  </a:graphicData>
+                </a:graphic>
+              </wp:anchor>
+            </w:drawing>
+          </mc:Choice>
+          <mc:Fallback>
+            <w:pict>
+              <v:shape w14:anchorId="7586A2A2" id="Connector: Elbow 18" o:spid="_x0000_s1026" type="#_x0000_t34" style="position:absolute;margin-left:302.75pt;margin-top:153.7pt;width:42.95pt;height:54.45pt;flip:y;z-index:251666432;visibility:visible;mso-wrap-style:square;mso-wrap-distance-left:9pt;mso-wrap-distance-top:0;mso-wrap-distance-right:9pt;mso-wrap-distance-bottom:0;mso-position-horizontal:absolute;mso-position-horizontal-relative:text;mso-position-vertical:absolute;mso-position-vertical-relative:text" o:gfxdata="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" strokecolor="#a02b93 [3208]" strokeweight="1.5pt">
+                <v:stroke endarrow="block"/>
+              </v:shape>
+            </w:pict>
+          </mc:Fallback>
+        </mc:AlternateContent>
+      </w:r>
+      <w:r>
+        <w:rPr>
+          <w:noProof/>
+        </w:rPr>
+        <mc:AlternateContent>
+          <mc:Choice Requires="wps">
+            <w:drawing>
+              <wp:anchor distT="0" distB="0" distL="114300" distR="114300" simplePos="0" relativeHeight="251665408" behindDoc="0" locked="0" layoutInCell="1" allowOverlap="1" wp14:anchorId="6CCF0D5C" wp14:editId="5E4069BF">
+                <wp:simplePos x="0" y="0"/>
+                <wp:positionH relativeFrom="column">
+                  <wp:posOffset>1060937</wp:posOffset>
+                </wp:positionH>
+                <wp:positionV relativeFrom="paragraph">
+                  <wp:posOffset>2262554</wp:posOffset>
+                </wp:positionV>
+                <wp:extent cx="2784231" cy="381000"/>
+                <wp:effectExtent l="0" t="0" r="16510" b="19050"/>
+                <wp:wrapNone/>
+                <wp:docPr id="2144454156" name="Connector: Elbow 17"/>
+                <wp:cNvGraphicFramePr/>
+                <a:graphic xmlns:a="http://schemas.openxmlformats.org/drawingml/2006/main">
+                  <a:graphicData uri="http://schemas.microsoft.com/office/word/2010/wordprocessingShape">
+                    <wps:wsp>
+                      <wps:cNvCnPr/>
+                      <wps:spPr>
+                        <a:xfrm>
+                          <a:off x="0" y="0"/>
+                          <a:ext cx="2784231" cy="381000"/>
+                        </a:xfrm>
+                        <a:prstGeom prst="bentConnector3">
+                          <a:avLst>
+                            <a:gd name="adj1" fmla="val 20730"/>
+                          </a:avLst>
+                        </a:prstGeom>
+                      </wps:spPr>
+                      <wps:style>
+                        <a:lnRef idx="3">
+                          <a:schemeClr val="accent5"/>
+                        </a:lnRef>
+                        <a:fillRef idx="0">
+                          <a:schemeClr val="accent5"/>
+                        </a:fillRef>
+                        <a:effectRef idx="2">
+                          <a:schemeClr val="accent5"/>
+                        </a:effectRef>
+                        <a:fontRef idx="minor">
+                          <a:schemeClr val="tx1"/>
+                        </a:fontRef>
+                      </wps:style>
+                      <wps:bodyPr/>
+                    </wps:wsp>
+                  </a:graphicData>
+                </a:graphic>
+              </wp:anchor>
+            </w:drawing>
+          </mc:Choice>
+          <mc:Fallback>
+            <w:pict>
+              <v:shape w14:anchorId="5F06BA79" id="Connector: Elbow 17" o:spid="_x0000_s1026" type="#_x0000_t34" style="position:absolute;margin-left:83.55pt;margin-top:178.15pt;width:219.25pt;height:30pt;z-index:251665408;visibility:visible;mso-wrap-style:square;mso-wrap-distance-left:9pt;mso-wrap-distance-top:0;mso-wrap-distance-right:9pt;mso-wrap-distance-bottom:0;mso-position-horizontal:absolute;mso-position-horizontal-relative:text;mso-position-vertical:absolute;mso-position-vertical-relative:text" o:gfxdata="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" adj="4478" strokecolor="#a02b93 [3208]" strokeweight="1.5pt"/>
+            </w:pict>
+          </mc:Fallback>
+        </mc:AlternateContent>
+      </w:r>
+      <w:r>
+        <w:rPr>
+          <w:noProof/>
+        </w:rPr>
+        <mc:AlternateContent>
+          <mc:Choice Requires="wps">
+            <w:drawing>
+              <wp:anchor distT="0" distB="0" distL="114300" distR="114300" simplePos="0" relativeHeight="251664384" behindDoc="0" locked="0" layoutInCell="1" allowOverlap="1" wp14:anchorId="6825B0CE" wp14:editId="08FCC8AC">
+                <wp:simplePos x="0" y="0"/>
+                <wp:positionH relativeFrom="column">
+                  <wp:posOffset>1060938</wp:posOffset>
+                </wp:positionH>
+                <wp:positionV relativeFrom="paragraph">
+                  <wp:posOffset>1629508</wp:posOffset>
+                </wp:positionV>
+                <wp:extent cx="1148862" cy="445477"/>
+                <wp:effectExtent l="0" t="76200" r="0" b="31115"/>
+                <wp:wrapNone/>
+                <wp:docPr id="1641849755" name="Connector: Elbow 14"/>
+                <wp:cNvGraphicFramePr/>
+                <a:graphic xmlns:a="http://schemas.openxmlformats.org/drawingml/2006/main">
+                  <a:graphicData uri="http://schemas.microsoft.com/office/word/2010/wordprocessingShape">
+                    <wps:wsp>
+                      <wps:cNvCnPr/>
+                      <wps:spPr>
+                        <a:xfrm flipV="1">
+                          <a:off x="0" y="0"/>
+                          <a:ext cx="1148862" cy="445477"/>
+                        </a:xfrm>
+                        <a:prstGeom prst="bentConnector3">
+                          <a:avLst/>
+                        </a:prstGeom>
+                        <a:ln>
+                          <a:tailEnd type="triangle"/>
+                        </a:ln>
+                      </wps:spPr>
+                      <wps:style>
+                        <a:lnRef idx="3">
+                          <a:schemeClr val="accent5"/>
+                        </a:lnRef>
+                        <a:fillRef idx="0">
+                          <a:schemeClr val="accent5"/>
+                        </a:fillRef>
+                        <a:effectRef idx="2">
+                          <a:schemeClr val="accent5"/>
+                        </a:effectRef>
+                        <a:fontRef idx="minor">
+                          <a:schemeClr val="tx1"/>
+                        </a:fontRef>
+                      </wps:style>
+                      <wps:bodyPr/>
+                    </wps:wsp>
+                  </a:graphicData>
+                </a:graphic>
+              </wp:anchor>
+            </w:drawing>
+          </mc:Choice>
+          <mc:Fallback>
+            <w:pict>
+              <v:shape w14:anchorId="3E592A24" id="Connector: Elbow 14" o:spid="_x0000_s1026" type="#_x0000_t34" style="position:absolute;margin-left:83.55pt;margin-top:128.3pt;width:90.45pt;height:35.1pt;flip:y;z-index:251664384;visibility:visible;mso-wrap-style:square;mso-wrap-distance-left:9pt;mso-wrap-distance-top:0;mso-wrap-distance-right:9pt;mso-wrap-distance-bottom:0;mso-position-horizontal:absolute;mso-position-horizontal-relative:text;mso-position-vertical:absolute;mso-position-vertical-relative:text" o:gfxdata="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" strokecolor="#a02b93 [3208]" strokeweight="1.5pt">
+                <v:stroke endarrow="block"/>
+              </v:shape>
+            </w:pict>
+          </mc:Fallback>
+        </mc:AlternateContent>
+      </w:r>
+      <w:r>
+        <w:rPr>
+          <w:noProof/>
+        </w:rPr>
+        <w:drawing>
+          <wp:inline distT="0" distB="0" distL="0" distR="0" wp14:anchorId="64AB2F4C" wp14:editId="16425506">
+            <wp:extent cx="5731510" cy="5156200"/>
+            <wp:effectExtent l="0" t="0" r="2540" b="6350"/>
+            <wp:docPr id="1189276004" name="Picture 1" descr="Screens screenshots of a mobile application&#10;&#10;Description automatically generated"/>
+            <wp:cNvGraphicFramePr>
+              <a:graphicFrameLocks xmlns:a="http://schemas.openxmlformats.org/drawingml/2006/main" noChangeAspect="1"/>
+            </wp:cNvGraphicFramePr>
+            <a:graphic xmlns:a="http://schemas.openxmlformats.org/drawingml/2006/main">
+              <a:graphicData uri="http://schemas.openxmlformats.org/drawingml/2006/picture">
+                <pic:pic xmlns:pic="http://schemas.openxmlformats.org/drawingml/2006/picture">
+                  <pic:nvPicPr>
+                    <pic:cNvPr id="1189276004" name="Picture 1" descr="Screens screenshots of a mobile application&#10;&#10;Description automatically generated"/>
+                    <pic:cNvPicPr/>
+                  </pic:nvPicPr>
+                  <pic:blipFill>
+                    <a:blip r:embed="rId21"/>
+                    <a:stretch>
+                      <a:fillRect/>
+                    </a:stretch>
+                  </pic:blipFill>
+                  <pic:spPr>
+                    <a:xfrm>
+                      <a:off x="0" y="0"/>
+                      <a:ext cx="5731510" cy="5156200"/>
                     </a:xfrm>
                     <a:prstGeom prst="rect">
                       <a:avLst/>
@@ -3436,6 +4831,1076 @@
         </w:drawing>
       </w:r>
     </w:p>
+    <w:p/>
+    <w:p/>
+    <w:p>
+      <w:r>
+        <w:rPr>
+          <w:noProof/>
+        </w:rPr>
+        <w:lastRenderedPageBreak/>
+        <w:drawing>
+          <wp:anchor distT="114300" distB="114300" distL="114300" distR="114300" simplePos="0" relativeHeight="251682816" behindDoc="0" locked="0" layoutInCell="1" hidden="0" allowOverlap="1" wp14:anchorId="39731FF3" wp14:editId="109D7091">
+            <wp:simplePos x="0" y="0"/>
+            <wp:positionH relativeFrom="column">
+              <wp:posOffset>19051</wp:posOffset>
+            </wp:positionH>
+            <wp:positionV relativeFrom="paragraph">
+              <wp:posOffset>114300</wp:posOffset>
+            </wp:positionV>
+            <wp:extent cx="3054750" cy="5243513"/>
+            <wp:effectExtent l="0" t="0" r="0" b="0"/>
+            <wp:wrapSquare wrapText="bothSides" distT="114300" distB="114300" distL="114300" distR="114300"/>
+            <wp:docPr id="8" name="image10.png"/>
+            <wp:cNvGraphicFramePr/>
+            <a:graphic xmlns:a="http://schemas.openxmlformats.org/drawingml/2006/main">
+              <a:graphicData uri="http://schemas.openxmlformats.org/drawingml/2006/picture">
+                <pic:pic xmlns:pic="http://schemas.openxmlformats.org/drawingml/2006/picture">
+                  <pic:nvPicPr>
+                    <pic:cNvPr id="0" name="image10.png"/>
+                    <pic:cNvPicPr preferRelativeResize="0"/>
+                  </pic:nvPicPr>
+                  <pic:blipFill>
+                    <a:blip r:embed="rId22"/>
+                    <a:srcRect/>
+                    <a:stretch>
+                      <a:fillRect/>
+                    </a:stretch>
+                  </pic:blipFill>
+                  <pic:spPr>
+                    <a:xfrm>
+                      <a:off x="0" y="0"/>
+                      <a:ext cx="3054750" cy="5243513"/>
+                    </a:xfrm>
+                    <a:prstGeom prst="rect">
+                      <a:avLst/>
+                    </a:prstGeom>
+                    <a:ln/>
+                  </pic:spPr>
+                </pic:pic>
+              </a:graphicData>
+            </a:graphic>
+          </wp:anchor>
+        </w:drawing>
+      </w:r>
+    </w:p>
+    <w:p>
+      <w:pPr>
+        <w:rPr>
+          <w:b/>
+          <w:bCs/>
+          <w:sz w:val="28"/>
+          <w:szCs w:val="28"/>
+        </w:rPr>
+      </w:pPr>
+      <w:r>
+        <w:rPr>
+          <w:b/>
+          <w:bCs/>
+          <w:sz w:val="28"/>
+          <w:szCs w:val="28"/>
+        </w:rPr>
+        <w:t>Home Page</w:t>
+      </w:r>
+    </w:p>
+    <w:p>
+      <w:pPr>
+        <w:rPr>
+          <w:sz w:val="28"/>
+          <w:szCs w:val="28"/>
+        </w:rPr>
+      </w:pPr>
+      <w:r>
+        <w:rPr>
+          <w:sz w:val="28"/>
+          <w:szCs w:val="28"/>
+        </w:rPr>
+        <w:t>This is the first screen upon opening the application. It acts as a home/welcome page displaying the name of our application ‘</w:t>
+      </w:r>
+      <w:proofErr w:type="spellStart"/>
+      <w:r>
+        <w:rPr>
+          <w:sz w:val="28"/>
+          <w:szCs w:val="28"/>
+        </w:rPr>
+        <w:t>ClockSavvy</w:t>
+      </w:r>
+      <w:proofErr w:type="spellEnd"/>
+      <w:r>
+        <w:rPr>
+          <w:sz w:val="28"/>
+          <w:szCs w:val="28"/>
+        </w:rPr>
+        <w:t xml:space="preserve">’ and our logo. </w:t>
+      </w:r>
+    </w:p>
+    <w:p>
+      <w:pPr>
+        <w:rPr>
+          <w:sz w:val="28"/>
+          <w:szCs w:val="28"/>
+        </w:rPr>
+      </w:pPr>
+      <w:r>
+        <w:rPr>
+          <w:sz w:val="28"/>
+          <w:szCs w:val="28"/>
+        </w:rPr>
+        <w:t xml:space="preserve">There are two options available “Register” and “Login”. </w:t>
+      </w:r>
+    </w:p>
+    <w:p>
+      <w:pPr>
+        <w:rPr>
+          <w:sz w:val="28"/>
+          <w:szCs w:val="28"/>
+        </w:rPr>
+      </w:pPr>
+      <w:r>
+        <w:rPr>
+          <w:sz w:val="28"/>
+          <w:szCs w:val="28"/>
+        </w:rPr>
+        <w:t>Each button will take the user to the desired page such as for new users, to the registration page where they will be able to create an account and the login page for returning users to fill in their credentials and sign in.</w:t>
+      </w:r>
+    </w:p>
+    <w:p/>
+    <w:p/>
+    <w:p/>
+    <w:p/>
+    <w:p/>
+    <w:p/>
+    <w:p/>
+    <w:p>
+      <w:r>
+        <w:rPr>
+          <w:noProof/>
+        </w:rPr>
+        <w:lastRenderedPageBreak/>
+        <w:drawing>
+          <wp:anchor distT="114300" distB="114300" distL="114300" distR="114300" simplePos="0" relativeHeight="251683840" behindDoc="0" locked="0" layoutInCell="1" hidden="0" allowOverlap="1" wp14:anchorId="02F42280" wp14:editId="6ADC4856">
+            <wp:simplePos x="0" y="0"/>
+            <wp:positionH relativeFrom="column">
+              <wp:posOffset>19051</wp:posOffset>
+            </wp:positionH>
+            <wp:positionV relativeFrom="paragraph">
+              <wp:posOffset>114300</wp:posOffset>
+            </wp:positionV>
+            <wp:extent cx="3085625" cy="5245200"/>
+            <wp:effectExtent l="0" t="0" r="0" b="0"/>
+            <wp:wrapSquare wrapText="bothSides" distT="114300" distB="114300" distL="114300" distR="114300"/>
+            <wp:docPr id="1" name="image6.png" descr="A screenshot of a login form&#10;&#10;Description automatically generated"/>
+            <wp:cNvGraphicFramePr/>
+            <a:graphic xmlns:a="http://schemas.openxmlformats.org/drawingml/2006/main">
+              <a:graphicData uri="http://schemas.openxmlformats.org/drawingml/2006/picture">
+                <pic:pic xmlns:pic="http://schemas.openxmlformats.org/drawingml/2006/picture">
+                  <pic:nvPicPr>
+                    <pic:cNvPr id="1" name="image6.png" descr="A screenshot of a login form&#10;&#10;Description automatically generated"/>
+                    <pic:cNvPicPr preferRelativeResize="0"/>
+                  </pic:nvPicPr>
+                  <pic:blipFill>
+                    <a:blip r:embed="rId23"/>
+                    <a:srcRect/>
+                    <a:stretch>
+                      <a:fillRect/>
+                    </a:stretch>
+                  </pic:blipFill>
+                  <pic:spPr>
+                    <a:xfrm>
+                      <a:off x="0" y="0"/>
+                      <a:ext cx="3085625" cy="5245200"/>
+                    </a:xfrm>
+                    <a:prstGeom prst="rect">
+                      <a:avLst/>
+                    </a:prstGeom>
+                    <a:ln/>
+                  </pic:spPr>
+                </pic:pic>
+              </a:graphicData>
+            </a:graphic>
+          </wp:anchor>
+        </w:drawing>
+      </w:r>
+    </w:p>
+    <w:p>
+      <w:pPr>
+        <w:rPr>
+          <w:rFonts w:ascii="Arial" w:hAnsi="Arial" w:cs="Arial"/>
+          <w:b/>
+          <w:bCs/>
+          <w:sz w:val="28"/>
+          <w:szCs w:val="28"/>
+        </w:rPr>
+      </w:pPr>
+      <w:r>
+        <w:rPr>
+          <w:rFonts w:ascii="Arial" w:hAnsi="Arial" w:cs="Arial"/>
+          <w:b/>
+          <w:bCs/>
+          <w:sz w:val="28"/>
+          <w:szCs w:val="28"/>
+        </w:rPr>
+        <w:t>Registration Screen</w:t>
+      </w:r>
+    </w:p>
+    <w:p>
+      <w:pPr>
+        <w:rPr>
+          <w:rFonts w:ascii="Arial" w:hAnsi="Arial" w:cs="Arial"/>
+          <w:sz w:val="28"/>
+          <w:szCs w:val="28"/>
+        </w:rPr>
+      </w:pPr>
+      <w:r>
+        <w:rPr>
+          <w:rFonts w:ascii="Arial" w:hAnsi="Arial" w:cs="Arial"/>
+          <w:sz w:val="28"/>
+          <w:szCs w:val="28"/>
+        </w:rPr>
+        <w:t xml:space="preserve">This is where new users will be able to create an account. The user will enter in their details securely such as their email and password which will be used to login to their account each time they choose to use our application. </w:t>
+      </w:r>
+    </w:p>
+    <w:p/>
+    <w:p/>
+    <w:p/>
+    <w:p/>
+    <w:p/>
+    <w:p/>
+    <w:p/>
+    <w:p/>
+    <w:p/>
+    <w:p/>
+    <w:p/>
+    <w:p/>
+    <w:p/>
+    <w:p>
+      <w:r>
+        <w:rPr>
+          <w:noProof/>
+        </w:rPr>
+        <w:lastRenderedPageBreak/>
+        <w:drawing>
+          <wp:anchor distT="114300" distB="114300" distL="114300" distR="114300" simplePos="0" relativeHeight="251684864" behindDoc="0" locked="0" layoutInCell="1" hidden="0" allowOverlap="1" wp14:anchorId="1FD00228" wp14:editId="09EF8D21">
+            <wp:simplePos x="0" y="0"/>
+            <wp:positionH relativeFrom="column">
+              <wp:posOffset>19051</wp:posOffset>
+            </wp:positionH>
+            <wp:positionV relativeFrom="paragraph">
+              <wp:posOffset>114300</wp:posOffset>
+            </wp:positionV>
+            <wp:extent cx="3085200" cy="5197655"/>
+            <wp:effectExtent l="0" t="0" r="0" b="0"/>
+            <wp:wrapSquare wrapText="bothSides" distT="114300" distB="114300" distL="114300" distR="114300"/>
+            <wp:docPr id="9" name="image2.png" descr="A screenshot of a login form&#10;&#10;Description automatically generated"/>
+            <wp:cNvGraphicFramePr/>
+            <a:graphic xmlns:a="http://schemas.openxmlformats.org/drawingml/2006/main">
+              <a:graphicData uri="http://schemas.openxmlformats.org/drawingml/2006/picture">
+                <pic:pic xmlns:pic="http://schemas.openxmlformats.org/drawingml/2006/picture">
+                  <pic:nvPicPr>
+                    <pic:cNvPr id="9" name="image2.png" descr="A screenshot of a login form&#10;&#10;Description automatically generated"/>
+                    <pic:cNvPicPr preferRelativeResize="0"/>
+                  </pic:nvPicPr>
+                  <pic:blipFill>
+                    <a:blip r:embed="rId24"/>
+                    <a:srcRect/>
+                    <a:stretch>
+                      <a:fillRect/>
+                    </a:stretch>
+                  </pic:blipFill>
+                  <pic:spPr>
+                    <a:xfrm>
+                      <a:off x="0" y="0"/>
+                      <a:ext cx="3085200" cy="5197655"/>
+                    </a:xfrm>
+                    <a:prstGeom prst="rect">
+                      <a:avLst/>
+                    </a:prstGeom>
+                    <a:ln/>
+                  </pic:spPr>
+                </pic:pic>
+              </a:graphicData>
+            </a:graphic>
+          </wp:anchor>
+        </w:drawing>
+      </w:r>
+    </w:p>
+    <w:p>
+      <w:pPr>
+        <w:rPr>
+          <w:b/>
+          <w:bCs/>
+          <w:sz w:val="28"/>
+          <w:szCs w:val="28"/>
+        </w:rPr>
+      </w:pPr>
+      <w:r>
+        <w:rPr>
+          <w:b/>
+          <w:bCs/>
+          <w:sz w:val="28"/>
+          <w:szCs w:val="28"/>
+        </w:rPr>
+        <w:t>Login Screen</w:t>
+      </w:r>
+    </w:p>
+    <w:p>
+      <w:r>
+        <w:rPr>
+          <w:sz w:val="28"/>
+          <w:szCs w:val="28"/>
+        </w:rPr>
+        <w:t>Allows users to log into their account, this is after they have been to the registration page and created an account alternatively for returning users this screen can be accessed directly from the home screen. This is a secure login only for registered users and will allow them to begin using the application</w:t>
+      </w:r>
+      <w:r>
+        <w:t>.</w:t>
+      </w:r>
+    </w:p>
+    <w:p/>
+    <w:p/>
+    <w:p/>
+    <w:p/>
+    <w:p/>
+    <w:p/>
+    <w:p/>
+    <w:p/>
+    <w:p/>
+    <w:p/>
+    <w:p>
+      <w:r>
+        <w:rPr>
+          <w:noProof/>
+        </w:rPr>
+        <w:lastRenderedPageBreak/>
+        <w:drawing>
+          <wp:anchor distT="114300" distB="114300" distL="114300" distR="114300" simplePos="0" relativeHeight="251685888" behindDoc="0" locked="0" layoutInCell="1" hidden="0" allowOverlap="1" wp14:anchorId="4605E13C" wp14:editId="6A9EA81D">
+            <wp:simplePos x="0" y="0"/>
+            <wp:positionH relativeFrom="column">
+              <wp:posOffset>19051</wp:posOffset>
+            </wp:positionH>
+            <wp:positionV relativeFrom="paragraph">
+              <wp:posOffset>114300</wp:posOffset>
+            </wp:positionV>
+            <wp:extent cx="3085200" cy="5245200"/>
+            <wp:effectExtent l="0" t="0" r="0" b="0"/>
+            <wp:wrapSquare wrapText="bothSides" distT="114300" distB="114300" distL="114300" distR="114300"/>
+            <wp:docPr id="5" name="image8.png" descr="A screenshot of a dashboard&#10;&#10;Description automatically generated"/>
+            <wp:cNvGraphicFramePr/>
+            <a:graphic xmlns:a="http://schemas.openxmlformats.org/drawingml/2006/main">
+              <a:graphicData uri="http://schemas.openxmlformats.org/drawingml/2006/picture">
+                <pic:pic xmlns:pic="http://schemas.openxmlformats.org/drawingml/2006/picture">
+                  <pic:nvPicPr>
+                    <pic:cNvPr id="5" name="image8.png" descr="A screenshot of a dashboard&#10;&#10;Description automatically generated"/>
+                    <pic:cNvPicPr preferRelativeResize="0"/>
+                  </pic:nvPicPr>
+                  <pic:blipFill>
+                    <a:blip r:embed="rId25"/>
+                    <a:srcRect/>
+                    <a:stretch>
+                      <a:fillRect/>
+                    </a:stretch>
+                  </pic:blipFill>
+                  <pic:spPr>
+                    <a:xfrm>
+                      <a:off x="0" y="0"/>
+                      <a:ext cx="3085200" cy="5245200"/>
+                    </a:xfrm>
+                    <a:prstGeom prst="rect">
+                      <a:avLst/>
+                    </a:prstGeom>
+                    <a:ln/>
+                  </pic:spPr>
+                </pic:pic>
+              </a:graphicData>
+            </a:graphic>
+          </wp:anchor>
+        </w:drawing>
+      </w:r>
+    </w:p>
+    <w:p>
+      <w:pPr>
+        <w:rPr>
+          <w:rFonts w:ascii="Arial" w:hAnsi="Arial" w:cs="Arial"/>
+          <w:b/>
+          <w:bCs/>
+          <w:sz w:val="28"/>
+          <w:szCs w:val="28"/>
+        </w:rPr>
+      </w:pPr>
+      <w:r>
+        <w:rPr>
+          <w:rFonts w:ascii="Arial" w:hAnsi="Arial" w:cs="Arial"/>
+          <w:b/>
+          <w:bCs/>
+          <w:sz w:val="28"/>
+          <w:szCs w:val="28"/>
+        </w:rPr>
+        <w:t>Dashboard (Categories)</w:t>
+      </w:r>
+    </w:p>
+    <w:p>
+      <w:pPr>
+        <w:rPr>
+          <w:rFonts w:ascii="Arial" w:hAnsi="Arial" w:cs="Arial"/>
+          <w:sz w:val="28"/>
+          <w:szCs w:val="28"/>
+        </w:rPr>
+      </w:pPr>
+      <w:r>
+        <w:rPr>
+          <w:rFonts w:ascii="Arial" w:hAnsi="Arial" w:cs="Arial"/>
+          <w:sz w:val="28"/>
+          <w:szCs w:val="28"/>
+        </w:rPr>
+        <w:t xml:space="preserve">The dashboard has 2 screens the user can select ‘Categories’ and ‘Tasks’ which will display each. There is a drop down which will filter the display ‘Current’ will show the current categories. The user will be able to go into each category by tapping on a category which will allow them to view it for editing or deleting. There is a plus icon next to the ‘categories’ text which will task the user to create a category screen allowing users to create new categories. </w:t>
+      </w:r>
+    </w:p>
+    <w:p/>
+    <w:p/>
+    <w:p/>
+    <w:p/>
+    <w:p/>
+    <w:p/>
+    <w:p/>
+    <w:p/>
+    <w:p/>
+    <w:p>
+      <w:pPr>
+        <w:rPr>
+          <w:b/>
+          <w:bCs/>
+        </w:rPr>
+      </w:pPr>
+      <w:r>
+        <w:rPr>
+          <w:noProof/>
+        </w:rPr>
+        <w:lastRenderedPageBreak/>
+        <w:drawing>
+          <wp:anchor distT="114300" distB="114300" distL="114300" distR="114300" simplePos="0" relativeHeight="251686912" behindDoc="0" locked="0" layoutInCell="1" hidden="0" allowOverlap="1" wp14:anchorId="63A46143" wp14:editId="3434236E">
+            <wp:simplePos x="0" y="0"/>
+            <wp:positionH relativeFrom="column">
+              <wp:posOffset>19051</wp:posOffset>
+            </wp:positionH>
+            <wp:positionV relativeFrom="paragraph">
+              <wp:posOffset>114300</wp:posOffset>
+            </wp:positionV>
+            <wp:extent cx="3085200" cy="5245200"/>
+            <wp:effectExtent l="0" t="0" r="0" b="0"/>
+            <wp:wrapSquare wrapText="bothSides" distT="114300" distB="114300" distL="114300" distR="114300"/>
+            <wp:docPr id="2" name="image7.png" descr="A screenshot of a phone&#10;&#10;Description automatically generated"/>
+            <wp:cNvGraphicFramePr/>
+            <a:graphic xmlns:a="http://schemas.openxmlformats.org/drawingml/2006/main">
+              <a:graphicData uri="http://schemas.openxmlformats.org/drawingml/2006/picture">
+                <pic:pic xmlns:pic="http://schemas.openxmlformats.org/drawingml/2006/picture">
+                  <pic:nvPicPr>
+                    <pic:cNvPr id="2" name="image7.png" descr="A screenshot of a phone&#10;&#10;Description automatically generated"/>
+                    <pic:cNvPicPr preferRelativeResize="0"/>
+                  </pic:nvPicPr>
+                  <pic:blipFill>
+                    <a:blip r:embed="rId26"/>
+                    <a:srcRect/>
+                    <a:stretch>
+                      <a:fillRect/>
+                    </a:stretch>
+                  </pic:blipFill>
+                  <pic:spPr>
+                    <a:xfrm>
+                      <a:off x="0" y="0"/>
+                      <a:ext cx="3085200" cy="5245200"/>
+                    </a:xfrm>
+                    <a:prstGeom prst="rect">
+                      <a:avLst/>
+                    </a:prstGeom>
+                    <a:ln/>
+                  </pic:spPr>
+                </pic:pic>
+              </a:graphicData>
+            </a:graphic>
+          </wp:anchor>
+        </w:drawing>
+      </w:r>
+    </w:p>
+    <w:p>
+      <w:pPr>
+        <w:rPr>
+          <w:rFonts w:ascii="Arial" w:hAnsi="Arial" w:cs="Arial"/>
+          <w:b/>
+          <w:bCs/>
+          <w:sz w:val="28"/>
+          <w:szCs w:val="28"/>
+        </w:rPr>
+      </w:pPr>
+      <w:r>
+        <w:rPr>
+          <w:rFonts w:ascii="Arial" w:hAnsi="Arial" w:cs="Arial"/>
+          <w:b/>
+          <w:bCs/>
+          <w:sz w:val="28"/>
+          <w:szCs w:val="28"/>
+        </w:rPr>
+        <w:t>Dashboard (Tasks)</w:t>
+      </w:r>
+    </w:p>
+    <w:p>
+      <w:pPr>
+        <w:rPr>
+          <w:rFonts w:ascii="Arial" w:hAnsi="Arial" w:cs="Arial"/>
+          <w:sz w:val="28"/>
+          <w:szCs w:val="28"/>
+        </w:rPr>
+      </w:pPr>
+      <w:r>
+        <w:rPr>
+          <w:rFonts w:ascii="Arial" w:hAnsi="Arial" w:cs="Arial"/>
+          <w:sz w:val="28"/>
+          <w:szCs w:val="28"/>
+        </w:rPr>
+        <w:t xml:space="preserve">This is the second screen of the dashboard that displays the tasks in the same way as the categories. Users can go into each task to edit or delete them. The tasks are also filtered using the drop down in the top left. Like the categories there is also a plus icon next to the ‘Tasks’ text which allows users to go into the create task screen where they can create a new task. </w:t>
+      </w:r>
+    </w:p>
+    <w:p/>
+    <w:p/>
+    <w:p/>
+    <w:p/>
+    <w:p/>
+    <w:p/>
+    <w:p/>
+    <w:p/>
+    <w:p/>
+    <w:p>
+      <w:pPr>
+        <w:rPr>
+          <w:rFonts w:ascii="Arial" w:hAnsi="Arial" w:cs="Arial"/>
+          <w:b/>
+          <w:bCs/>
+          <w:sz w:val="28"/>
+          <w:szCs w:val="28"/>
+        </w:rPr>
+      </w:pPr>
+      <w:r>
+        <w:rPr>
+          <w:noProof/>
+        </w:rPr>
+        <w:lastRenderedPageBreak/>
+        <w:drawing>
+          <wp:anchor distT="114300" distB="114300" distL="114300" distR="114300" simplePos="0" relativeHeight="251687936" behindDoc="0" locked="0" layoutInCell="1" hidden="0" allowOverlap="1" wp14:anchorId="4F3FEF81" wp14:editId="62D3F8B6">
+            <wp:simplePos x="0" y="0"/>
+            <wp:positionH relativeFrom="column">
+              <wp:posOffset>19051</wp:posOffset>
+            </wp:positionH>
+            <wp:positionV relativeFrom="paragraph">
+              <wp:posOffset>114300</wp:posOffset>
+            </wp:positionV>
+            <wp:extent cx="3085200" cy="5245200"/>
+            <wp:effectExtent l="0" t="0" r="0" b="0"/>
+            <wp:wrapSquare wrapText="bothSides" distT="114300" distB="114300" distL="114300" distR="114300"/>
+            <wp:docPr id="6" name="image5.png" descr="A screenshot of a computer&#10;&#10;Description automatically generated"/>
+            <wp:cNvGraphicFramePr/>
+            <a:graphic xmlns:a="http://schemas.openxmlformats.org/drawingml/2006/main">
+              <a:graphicData uri="http://schemas.openxmlformats.org/drawingml/2006/picture">
+                <pic:pic xmlns:pic="http://schemas.openxmlformats.org/drawingml/2006/picture">
+                  <pic:nvPicPr>
+                    <pic:cNvPr id="6" name="image5.png" descr="A screenshot of a computer&#10;&#10;Description automatically generated"/>
+                    <pic:cNvPicPr preferRelativeResize="0"/>
+                  </pic:nvPicPr>
+                  <pic:blipFill>
+                    <a:blip r:embed="rId27"/>
+                    <a:srcRect/>
+                    <a:stretch>
+                      <a:fillRect/>
+                    </a:stretch>
+                  </pic:blipFill>
+                  <pic:spPr>
+                    <a:xfrm>
+                      <a:off x="0" y="0"/>
+                      <a:ext cx="3085200" cy="5245200"/>
+                    </a:xfrm>
+                    <a:prstGeom prst="rect">
+                      <a:avLst/>
+                    </a:prstGeom>
+                    <a:ln/>
+                  </pic:spPr>
+                </pic:pic>
+              </a:graphicData>
+            </a:graphic>
+          </wp:anchor>
+        </w:drawing>
+      </w:r>
+    </w:p>
+    <w:p>
+      <w:pPr>
+        <w:rPr>
+          <w:rFonts w:ascii="Arial" w:hAnsi="Arial" w:cs="Arial"/>
+          <w:b/>
+          <w:bCs/>
+          <w:sz w:val="28"/>
+          <w:szCs w:val="28"/>
+        </w:rPr>
+      </w:pPr>
+      <w:r>
+        <w:rPr>
+          <w:rFonts w:ascii="Arial" w:hAnsi="Arial" w:cs="Arial"/>
+          <w:b/>
+          <w:bCs/>
+          <w:sz w:val="28"/>
+          <w:szCs w:val="28"/>
+        </w:rPr>
+        <w:t xml:space="preserve">Task and Category Creation Screen </w:t>
+      </w:r>
+    </w:p>
+    <w:p>
+      <w:pPr>
+        <w:rPr>
+          <w:rFonts w:ascii="Arial" w:hAnsi="Arial" w:cs="Arial"/>
+          <w:sz w:val="28"/>
+          <w:szCs w:val="28"/>
+        </w:rPr>
+      </w:pPr>
+      <w:r>
+        <w:rPr>
+          <w:rFonts w:ascii="Arial" w:hAnsi="Arial" w:cs="Arial"/>
+          <w:sz w:val="28"/>
+          <w:szCs w:val="28"/>
+        </w:rPr>
+        <w:t xml:space="preserve">This screen allows users to create a new task by filling in details such as the name and description. The user is also able to choose a category from a drop down that the task is associated with. There is also a calendar on this screen where the user will select the date for the task due date. An image can also be added to the task making it more identifiable on the dashboard. Once the users have completed </w:t>
+      </w:r>
+      <w:proofErr w:type="gramStart"/>
+      <w:r>
+        <w:rPr>
+          <w:rFonts w:ascii="Arial" w:hAnsi="Arial" w:cs="Arial"/>
+          <w:sz w:val="28"/>
+          <w:szCs w:val="28"/>
+        </w:rPr>
+        <w:t>all of</w:t>
+      </w:r>
+      <w:proofErr w:type="gramEnd"/>
+      <w:r>
+        <w:rPr>
+          <w:rFonts w:ascii="Arial" w:hAnsi="Arial" w:cs="Arial"/>
+          <w:sz w:val="28"/>
+          <w:szCs w:val="28"/>
+        </w:rPr>
+        <w:t xml:space="preserve"> the above, they will ‘Create’ the tasks and it will be added into the dashboard. Once the user has successfully created a task they will be redirected to the dashboard.</w:t>
+      </w:r>
+    </w:p>
+    <w:p/>
+    <w:p/>
+    <w:p/>
+    <w:p/>
+    <w:p/>
+    <w:p/>
+    <w:p>
+      <w:r>
+        <w:rPr>
+          <w:noProof/>
+        </w:rPr>
+        <w:lastRenderedPageBreak/>
+        <w:drawing>
+          <wp:anchor distT="114300" distB="114300" distL="114300" distR="114300" simplePos="0" relativeHeight="251688960" behindDoc="0" locked="0" layoutInCell="1" hidden="0" allowOverlap="1" wp14:anchorId="78F93794" wp14:editId="0BD62453">
+            <wp:simplePos x="0" y="0"/>
+            <wp:positionH relativeFrom="column">
+              <wp:posOffset>19051</wp:posOffset>
+            </wp:positionH>
+            <wp:positionV relativeFrom="paragraph">
+              <wp:posOffset>203788</wp:posOffset>
+            </wp:positionV>
+            <wp:extent cx="3085200" cy="5245200"/>
+            <wp:effectExtent l="0" t="0" r="0" b="0"/>
+            <wp:wrapSquare wrapText="bothSides" distT="114300" distB="114300" distL="114300" distR="114300"/>
+            <wp:docPr id="7" name="image3.png" descr="A screenshot of a computer&#10;&#10;Description automatically generated"/>
+            <wp:cNvGraphicFramePr/>
+            <a:graphic xmlns:a="http://schemas.openxmlformats.org/drawingml/2006/main">
+              <a:graphicData uri="http://schemas.openxmlformats.org/drawingml/2006/picture">
+                <pic:pic xmlns:pic="http://schemas.openxmlformats.org/drawingml/2006/picture">
+                  <pic:nvPicPr>
+                    <pic:cNvPr id="7" name="image3.png" descr="A screenshot of a computer&#10;&#10;Description automatically generated"/>
+                    <pic:cNvPicPr preferRelativeResize="0"/>
+                  </pic:nvPicPr>
+                  <pic:blipFill>
+                    <a:blip r:embed="rId28"/>
+                    <a:srcRect/>
+                    <a:stretch>
+                      <a:fillRect/>
+                    </a:stretch>
+                  </pic:blipFill>
+                  <pic:spPr>
+                    <a:xfrm>
+                      <a:off x="0" y="0"/>
+                      <a:ext cx="3085200" cy="5245200"/>
+                    </a:xfrm>
+                    <a:prstGeom prst="rect">
+                      <a:avLst/>
+                    </a:prstGeom>
+                    <a:ln/>
+                  </pic:spPr>
+                </pic:pic>
+              </a:graphicData>
+            </a:graphic>
+          </wp:anchor>
+        </w:drawing>
+      </w:r>
+    </w:p>
+    <w:p>
+      <w:pPr>
+        <w:rPr>
+          <w:b/>
+          <w:bCs/>
+        </w:rPr>
+      </w:pPr>
+    </w:p>
+    <w:p>
+      <w:pPr>
+        <w:rPr>
+          <w:rFonts w:ascii="Arial" w:hAnsi="Arial" w:cs="Arial"/>
+          <w:b/>
+          <w:bCs/>
+          <w:sz w:val="28"/>
+          <w:szCs w:val="28"/>
+        </w:rPr>
+      </w:pPr>
+      <w:r>
+        <w:rPr>
+          <w:rFonts w:ascii="Arial" w:hAnsi="Arial" w:cs="Arial"/>
+          <w:b/>
+          <w:bCs/>
+          <w:sz w:val="28"/>
+          <w:szCs w:val="28"/>
+        </w:rPr>
+        <w:t xml:space="preserve">Deleting Screen </w:t>
+      </w:r>
+    </w:p>
+    <w:p>
+      <w:pPr>
+        <w:rPr>
+          <w:rFonts w:ascii="Arial" w:hAnsi="Arial" w:cs="Arial"/>
+          <w:sz w:val="28"/>
+          <w:szCs w:val="28"/>
+        </w:rPr>
+      </w:pPr>
+      <w:r>
+        <w:rPr>
+          <w:rFonts w:ascii="Arial" w:hAnsi="Arial" w:cs="Arial"/>
+          <w:sz w:val="28"/>
+          <w:szCs w:val="28"/>
+        </w:rPr>
+        <w:t>Once the user has selected a task, they will be able to edit or delete it. This is the delete screen. The user can select the name of the task from the drop down and select the associated category from the drop down as well once they have chosen the relevant task and category, they can proceed to delete the task. Once the user has successfully deleted the task they will be redirected to the dashboard.</w:t>
+      </w:r>
+    </w:p>
+    <w:p/>
+    <w:p/>
+    <w:p/>
+    <w:p/>
+    <w:p/>
+    <w:p/>
+    <w:p/>
+    <w:p/>
+    <w:p/>
+    <w:p>
+      <w:pPr>
+        <w:rPr>
+          <w:rFonts w:ascii="Arial" w:hAnsi="Arial" w:cs="Arial"/>
+          <w:sz w:val="28"/>
+          <w:szCs w:val="28"/>
+        </w:rPr>
+      </w:pPr>
+      <w:r>
+        <w:rPr>
+          <w:noProof/>
+        </w:rPr>
+        <w:lastRenderedPageBreak/>
+        <w:drawing>
+          <wp:anchor distT="114300" distB="114300" distL="114300" distR="114300" simplePos="0" relativeHeight="251689984" behindDoc="0" locked="0" layoutInCell="1" hidden="0" allowOverlap="1" wp14:anchorId="313C4BDC" wp14:editId="71370A3D">
+            <wp:simplePos x="0" y="0"/>
+            <wp:positionH relativeFrom="column">
+              <wp:posOffset>19051</wp:posOffset>
+            </wp:positionH>
+            <wp:positionV relativeFrom="paragraph">
+              <wp:posOffset>114300</wp:posOffset>
+            </wp:positionV>
+            <wp:extent cx="3085200" cy="5245200"/>
+            <wp:effectExtent l="0" t="0" r="0" b="0"/>
+            <wp:wrapSquare wrapText="bothSides" distT="114300" distB="114300" distL="114300" distR="114300"/>
+            <wp:docPr id="10" name="image4.png" descr="A screenshot of a phone&#10;&#10;Description automatically generated"/>
+            <wp:cNvGraphicFramePr/>
+            <a:graphic xmlns:a="http://schemas.openxmlformats.org/drawingml/2006/main">
+              <a:graphicData uri="http://schemas.openxmlformats.org/drawingml/2006/picture">
+                <pic:pic xmlns:pic="http://schemas.openxmlformats.org/drawingml/2006/picture">
+                  <pic:nvPicPr>
+                    <pic:cNvPr id="10" name="image4.png" descr="A screenshot of a phone&#10;&#10;Description automatically generated"/>
+                    <pic:cNvPicPr preferRelativeResize="0"/>
+                  </pic:nvPicPr>
+                  <pic:blipFill>
+                    <a:blip r:embed="rId29"/>
+                    <a:srcRect/>
+                    <a:stretch>
+                      <a:fillRect/>
+                    </a:stretch>
+                  </pic:blipFill>
+                  <pic:spPr>
+                    <a:xfrm>
+                      <a:off x="0" y="0"/>
+                      <a:ext cx="3085200" cy="5245200"/>
+                    </a:xfrm>
+                    <a:prstGeom prst="rect">
+                      <a:avLst/>
+                    </a:prstGeom>
+                    <a:ln/>
+                  </pic:spPr>
+                </pic:pic>
+              </a:graphicData>
+            </a:graphic>
+          </wp:anchor>
+        </w:drawing>
+      </w:r>
+    </w:p>
+    <w:p>
+      <w:pPr>
+        <w:rPr>
+          <w:rFonts w:ascii="Arial" w:hAnsi="Arial" w:cs="Arial"/>
+          <w:b/>
+          <w:bCs/>
+          <w:sz w:val="28"/>
+          <w:szCs w:val="28"/>
+        </w:rPr>
+      </w:pPr>
+      <w:r>
+        <w:rPr>
+          <w:rFonts w:ascii="Arial" w:hAnsi="Arial" w:cs="Arial"/>
+          <w:b/>
+          <w:bCs/>
+          <w:sz w:val="28"/>
+          <w:szCs w:val="28"/>
+        </w:rPr>
+        <w:t xml:space="preserve">Editing Screen </w:t>
+      </w:r>
+    </w:p>
+    <w:p>
+      <w:pPr>
+        <w:rPr>
+          <w:rFonts w:ascii="Arial" w:hAnsi="Arial" w:cs="Arial"/>
+          <w:sz w:val="28"/>
+          <w:szCs w:val="28"/>
+        </w:rPr>
+      </w:pPr>
+      <w:r>
+        <w:rPr>
+          <w:rFonts w:ascii="Arial" w:hAnsi="Arial" w:cs="Arial"/>
+          <w:sz w:val="28"/>
+          <w:szCs w:val="28"/>
+        </w:rPr>
+        <w:t xml:space="preserve">Once the user selects a task, they will be able to edit the details of the tasks including the category. The user can select the project the task is a part of from a drop down, then edit the name of the task, the description of the tasks, the category the task is associated with, the due date and the image that was set to that task. Once all these or only some details have been changed the user will ‘edit’ the task and it will redirect them to the dashboard where they can view the updated task details. </w:t>
+      </w:r>
+    </w:p>
+    <w:p/>
+    <w:p/>
+    <w:p/>
+    <w:p/>
+    <w:p/>
+    <w:p/>
+    <w:p/>
+    <w:p>
+      <w:pPr>
+        <w:rPr>
+          <w:b/>
+          <w:bCs/>
+        </w:rPr>
+      </w:pPr>
+      <w:r>
+        <w:rPr>
+          <w:noProof/>
+        </w:rPr>
+        <w:lastRenderedPageBreak/>
+        <w:drawing>
+          <wp:anchor distT="114300" distB="114300" distL="114300" distR="114300" simplePos="0" relativeHeight="251691008" behindDoc="0" locked="0" layoutInCell="1" hidden="0" allowOverlap="1" wp14:anchorId="6790C5C3" wp14:editId="37FFB091">
+            <wp:simplePos x="0" y="0"/>
+            <wp:positionH relativeFrom="column">
+              <wp:posOffset>19051</wp:posOffset>
+            </wp:positionH>
+            <wp:positionV relativeFrom="paragraph">
+              <wp:posOffset>114300</wp:posOffset>
+            </wp:positionV>
+            <wp:extent cx="3085200" cy="5245200"/>
+            <wp:effectExtent l="0" t="0" r="0" b="0"/>
+            <wp:wrapSquare wrapText="bothSides" distT="114300" distB="114300" distL="114300" distR="114300"/>
+            <wp:docPr id="4" name="image1.png" descr="A screenshot of a computer&#10;&#10;Description automatically generated"/>
+            <wp:cNvGraphicFramePr/>
+            <a:graphic xmlns:a="http://schemas.openxmlformats.org/drawingml/2006/main">
+              <a:graphicData uri="http://schemas.openxmlformats.org/drawingml/2006/picture">
+                <pic:pic xmlns:pic="http://schemas.openxmlformats.org/drawingml/2006/picture">
+                  <pic:nvPicPr>
+                    <pic:cNvPr id="4" name="image1.png" descr="A screenshot of a computer&#10;&#10;Description automatically generated"/>
+                    <pic:cNvPicPr preferRelativeResize="0"/>
+                  </pic:nvPicPr>
+                  <pic:blipFill>
+                    <a:blip r:embed="rId30"/>
+                    <a:srcRect/>
+                    <a:stretch>
+                      <a:fillRect/>
+                    </a:stretch>
+                  </pic:blipFill>
+                  <pic:spPr>
+                    <a:xfrm>
+                      <a:off x="0" y="0"/>
+                      <a:ext cx="3085200" cy="5245200"/>
+                    </a:xfrm>
+                    <a:prstGeom prst="rect">
+                      <a:avLst/>
+                    </a:prstGeom>
+                    <a:ln/>
+                  </pic:spPr>
+                </pic:pic>
+              </a:graphicData>
+            </a:graphic>
+          </wp:anchor>
+        </w:drawing>
+      </w:r>
+    </w:p>
+    <w:p>
+      <w:pPr>
+        <w:rPr>
+          <w:rFonts w:ascii="Arial" w:hAnsi="Arial" w:cs="Arial"/>
+          <w:b/>
+          <w:bCs/>
+          <w:sz w:val="28"/>
+          <w:szCs w:val="28"/>
+        </w:rPr>
+      </w:pPr>
+      <w:r>
+        <w:rPr>
+          <w:rFonts w:ascii="Arial" w:hAnsi="Arial" w:cs="Arial"/>
+          <w:b/>
+          <w:bCs/>
+          <w:sz w:val="28"/>
+          <w:szCs w:val="28"/>
+        </w:rPr>
+        <w:t xml:space="preserve">Reporting Screen </w:t>
+      </w:r>
+    </w:p>
+    <w:p>
+      <w:pPr>
+        <w:rPr>
+          <w:rFonts w:ascii="Arial" w:hAnsi="Arial" w:cs="Arial"/>
+          <w:sz w:val="28"/>
+          <w:szCs w:val="28"/>
+        </w:rPr>
+      </w:pPr>
+      <w:r>
+        <w:rPr>
+          <w:rFonts w:ascii="Arial" w:hAnsi="Arial" w:cs="Arial"/>
+          <w:sz w:val="28"/>
+          <w:szCs w:val="28"/>
+        </w:rPr>
+        <w:t xml:space="preserve">The user can access this screen by choosing the statistics icon at the bottom of the screen. On this screen the user will be able to generate a report by choosing or inputting in all the relevant details on the project they wish to generate a report for. Once completed a report will be generate and sent to the user’s email. </w:t>
+      </w:r>
+    </w:p>
+    <w:p/>
+    <w:p/>
+    <w:p/>
+    <w:p/>
+    <w:p/>
+    <w:p/>
+    <w:p/>
+    <w:p/>
+    <w:p/>
+    <w:p/>
+    <w:p>
+      <w:pPr>
+        <w:rPr>
+          <w:b/>
+          <w:bCs/>
+        </w:rPr>
+      </w:pPr>
+      <w:r>
+        <w:rPr>
+          <w:noProof/>
+        </w:rPr>
+        <w:lastRenderedPageBreak/>
+        <w:drawing>
+          <wp:anchor distT="114300" distB="114300" distL="114300" distR="114300" simplePos="0" relativeHeight="251692032" behindDoc="0" locked="0" layoutInCell="1" hidden="0" allowOverlap="1" wp14:anchorId="672585A3" wp14:editId="2584ABB0">
+            <wp:simplePos x="0" y="0"/>
+            <wp:positionH relativeFrom="column">
+              <wp:posOffset>19051</wp:posOffset>
+            </wp:positionH>
+            <wp:positionV relativeFrom="paragraph">
+              <wp:posOffset>114300</wp:posOffset>
+            </wp:positionV>
+            <wp:extent cx="3085200" cy="5245200"/>
+            <wp:effectExtent l="0" t="0" r="0" b="0"/>
+            <wp:wrapSquare wrapText="bothSides" distT="114300" distB="114300" distL="114300" distR="114300"/>
+            <wp:docPr id="3" name="image9.png" descr="A screenshot of a graph&#10;&#10;Description automatically generated"/>
+            <wp:cNvGraphicFramePr/>
+            <a:graphic xmlns:a="http://schemas.openxmlformats.org/drawingml/2006/main">
+              <a:graphicData uri="http://schemas.openxmlformats.org/drawingml/2006/picture">
+                <pic:pic xmlns:pic="http://schemas.openxmlformats.org/drawingml/2006/picture">
+                  <pic:nvPicPr>
+                    <pic:cNvPr id="3" name="image9.png" descr="A screenshot of a graph&#10;&#10;Description automatically generated"/>
+                    <pic:cNvPicPr preferRelativeResize="0"/>
+                  </pic:nvPicPr>
+                  <pic:blipFill>
+                    <a:blip r:embed="rId31"/>
+                    <a:srcRect/>
+                    <a:stretch>
+                      <a:fillRect/>
+                    </a:stretch>
+                  </pic:blipFill>
+                  <pic:spPr>
+                    <a:xfrm>
+                      <a:off x="0" y="0"/>
+                      <a:ext cx="3085200" cy="5245200"/>
+                    </a:xfrm>
+                    <a:prstGeom prst="rect">
+                      <a:avLst/>
+                    </a:prstGeom>
+                    <a:ln/>
+                  </pic:spPr>
+                </pic:pic>
+              </a:graphicData>
+            </a:graphic>
+          </wp:anchor>
+        </w:drawing>
+      </w:r>
+    </w:p>
+    <w:p>
+      <w:pPr>
+        <w:rPr>
+          <w:rFonts w:ascii="Arial" w:hAnsi="Arial" w:cs="Arial"/>
+          <w:b/>
+          <w:bCs/>
+          <w:sz w:val="28"/>
+          <w:szCs w:val="28"/>
+        </w:rPr>
+      </w:pPr>
+      <w:r>
+        <w:rPr>
+          <w:rFonts w:ascii="Arial" w:hAnsi="Arial" w:cs="Arial"/>
+          <w:b/>
+          <w:bCs/>
+          <w:sz w:val="28"/>
+          <w:szCs w:val="28"/>
+        </w:rPr>
+        <w:t>Graph Display Screen</w:t>
+      </w:r>
+    </w:p>
+    <w:p>
+      <w:pPr>
+        <w:rPr>
+          <w:rFonts w:ascii="Arial" w:hAnsi="Arial" w:cs="Arial"/>
+          <w:sz w:val="28"/>
+          <w:szCs w:val="28"/>
+        </w:rPr>
+      </w:pPr>
+      <w:r>
+        <w:rPr>
+          <w:rFonts w:ascii="Arial" w:hAnsi="Arial" w:cs="Arial"/>
+          <w:sz w:val="28"/>
+          <w:szCs w:val="28"/>
+        </w:rPr>
+        <w:t>The User can view the statistics of time tracked through the graph display at any point by accessing the statistics screen. This will be a detailed graphical display of time spent per task or project daily/weekly/monthly.</w:t>
+      </w:r>
+    </w:p>
+    <w:p/>
+    <w:p/>
+    <w:p/>
     <w:p>
       <w:pPr>
         <w:pStyle w:val="ListParagraph"/>
@@ -3448,7 +5913,11 @@
           <w:szCs w:val="32"/>
         </w:rPr>
       </w:pPr>
-      <w:r>
+    </w:p>
+    <w:p>
+      <w:pPr>
+        <w:pStyle w:val="ListParagraph"/>
+        <w:spacing w:line="360" w:lineRule="auto"/>
         <w:rPr>
           <w:rFonts w:ascii="Arial" w:hAnsi="Arial" w:cs="Arial"/>
           <w:b/>
@@ -3456,8 +5925,85 @@
           <w:sz w:val="32"/>
           <w:szCs w:val="32"/>
         </w:rPr>
-        <w:t>Requires a description of each screen’s purpose, a description of how the user navigates from screen to screen.</w:t>
-      </w:r>
+      </w:pPr>
+    </w:p>
+    <w:p>
+      <w:pPr>
+        <w:pStyle w:val="ListParagraph"/>
+        <w:spacing w:line="360" w:lineRule="auto"/>
+        <w:rPr>
+          <w:rFonts w:ascii="Arial" w:hAnsi="Arial" w:cs="Arial"/>
+          <w:b/>
+          <w:bCs/>
+          <w:sz w:val="32"/>
+          <w:szCs w:val="32"/>
+        </w:rPr>
+      </w:pPr>
+    </w:p>
+    <w:p>
+      <w:pPr>
+        <w:pStyle w:val="ListParagraph"/>
+        <w:spacing w:line="360" w:lineRule="auto"/>
+        <w:rPr>
+          <w:rFonts w:ascii="Arial" w:hAnsi="Arial" w:cs="Arial"/>
+          <w:b/>
+          <w:bCs/>
+          <w:sz w:val="32"/>
+          <w:szCs w:val="32"/>
+        </w:rPr>
+      </w:pPr>
+    </w:p>
+    <w:p>
+      <w:pPr>
+        <w:pStyle w:val="ListParagraph"/>
+        <w:spacing w:line="360" w:lineRule="auto"/>
+        <w:rPr>
+          <w:rFonts w:ascii="Arial" w:hAnsi="Arial" w:cs="Arial"/>
+          <w:b/>
+          <w:bCs/>
+          <w:sz w:val="32"/>
+          <w:szCs w:val="32"/>
+        </w:rPr>
+      </w:pPr>
+    </w:p>
+    <w:p>
+      <w:pPr>
+        <w:pStyle w:val="ListParagraph"/>
+        <w:spacing w:line="360" w:lineRule="auto"/>
+        <w:rPr>
+          <w:rFonts w:ascii="Arial" w:hAnsi="Arial" w:cs="Arial"/>
+          <w:b/>
+          <w:bCs/>
+          <w:sz w:val="32"/>
+          <w:szCs w:val="32"/>
+        </w:rPr>
+      </w:pPr>
+    </w:p>
+    <w:p>
+      <w:pPr>
+        <w:pStyle w:val="ListParagraph"/>
+        <w:spacing w:line="360" w:lineRule="auto"/>
+        <w:rPr>
+          <w:rFonts w:ascii="Arial" w:hAnsi="Arial" w:cs="Arial"/>
+          <w:b/>
+          <w:bCs/>
+          <w:sz w:val="32"/>
+          <w:szCs w:val="32"/>
+        </w:rPr>
+      </w:pPr>
+    </w:p>
+    <w:p>
+      <w:pPr>
+        <w:pStyle w:val="ListParagraph"/>
+        <w:spacing w:line="360" w:lineRule="auto"/>
+        <w:rPr>
+          <w:rFonts w:ascii="Arial" w:hAnsi="Arial" w:cs="Arial"/>
+          <w:b/>
+          <w:bCs/>
+          <w:sz w:val="32"/>
+          <w:szCs w:val="32"/>
+        </w:rPr>
+      </w:pPr>
     </w:p>
     <w:p>
       <w:pPr>
@@ -3505,7 +6051,6 @@
             <w14:round/>
           </w14:textOutline>
         </w:rPr>
-        <w:lastRenderedPageBreak/>
         <w:t>Project Plan</w:t>
       </w:r>
     </w:p>
@@ -3527,11 +6072,53 @@
           <w:rFonts w:ascii="Arial" w:hAnsi="Arial" w:cs="Arial"/>
           <w:b/>
           <w:bCs/>
+          <w:noProof/>
           <w:sz w:val="32"/>
           <w:szCs w:val="32"/>
           <w:u w:val="single"/>
         </w:rPr>
-        <w:t>Require a brief descirption of the chart. Please also read the POE project plan requirnement as it needs to have “implement the prototype” and other aspects such as bug fixes and etc. This is about the project itself not the research. You can use the overall design UML diagram to break down the gantt chart for example day 1 – implementation of home page and user login / register page. Day 2 – Bug test the home page and user login/register page</w:t>
+        <w:lastRenderedPageBreak/>
+        <w:drawing>
+          <wp:inline distT="0" distB="0" distL="0" distR="0" wp14:anchorId="16F91E5F" wp14:editId="199E7D99">
+            <wp:extent cx="5731510" cy="5296535"/>
+            <wp:effectExtent l="0" t="0" r="2540" b="0"/>
+            <wp:docPr id="1971148176" name="Picture 1"/>
+            <wp:cNvGraphicFramePr>
+              <a:graphicFrameLocks xmlns:a="http://schemas.openxmlformats.org/drawingml/2006/main" noChangeAspect="1"/>
+            </wp:cNvGraphicFramePr>
+            <a:graphic xmlns:a="http://schemas.openxmlformats.org/drawingml/2006/main">
+              <a:graphicData uri="http://schemas.openxmlformats.org/drawingml/2006/picture">
+                <pic:pic xmlns:pic="http://schemas.openxmlformats.org/drawingml/2006/picture">
+                  <pic:nvPicPr>
+                    <pic:cNvPr id="1971148176" name="Picture 1971148176"/>
+                    <pic:cNvPicPr/>
+                  </pic:nvPicPr>
+                  <pic:blipFill>
+                    <a:blip r:embed="rId32">
+                      <a:extLst>
+                        <a:ext uri="{28A0092B-C50C-407E-A947-70E740481C1C}">
+                          <a14:useLocalDpi xmlns:a14="http://schemas.microsoft.com/office/drawing/2010/main" val="0"/>
+                        </a:ext>
+                      </a:extLst>
+                    </a:blip>
+                    <a:stretch>
+                      <a:fillRect/>
+                    </a:stretch>
+                  </pic:blipFill>
+                  <pic:spPr>
+                    <a:xfrm>
+                      <a:off x="0" y="0"/>
+                      <a:ext cx="5731510" cy="5296535"/>
+                    </a:xfrm>
+                    <a:prstGeom prst="rect">
+                      <a:avLst/>
+                    </a:prstGeom>
+                  </pic:spPr>
+                </pic:pic>
+              </a:graphicData>
+            </a:graphic>
+          </wp:inline>
+        </w:drawing>
       </w:r>
     </w:p>
     <w:p>
@@ -3615,7 +6202,115 @@
           <w:szCs w:val="28"/>
           <w:lang w:val="en-US"/>
         </w:rPr>
-        <w:t>The application will implement multiple functionalities and processes that will allow the app to uphold the goals set upon the application. Multiple other app innovative features (from Timely, Harvest and Toggl Track) have been described and studied on how and why these features are successful and with these features understood as well as extensively researched on their specific advantages and disadvantages, the approach to making ClockSavvy (The application name) will be considered very carefully and implemented in a newer yet classical way with these supporting studies. With these studies set in place the architecture design will follow a complex design that will give ClockSavvy an edge in functionality ultimately automating the experience for the user in a back-end perception. In a front-end perception ClockSavvy will follow a classical look and feel making the user not feel overwhelmed and making the experience in a gamification form. The idea of ClockSavvy is to make it easier yet fun for the user to time manage their day to day timing experience and we aim to strive for these goals to be set in motion and place.</w:t>
+        <w:t xml:space="preserve">The application will implement multiple functionalities and processes that will allow the app to uphold the goals set upon the application. Multiple other app innovative features (from Timely, Harvest and Toggl Track) have been described and studied on how and why these features are successful and with these features understood as well as extensively researched on their specific advantages and disadvantages, the approach to making </w:t>
+      </w:r>
+      <w:proofErr w:type="spellStart"/>
+      <w:r>
+        <w:rPr>
+          <w:rFonts w:ascii="Arial" w:hAnsi="Arial" w:cs="Arial"/>
+          <w:color w:val="auto"/>
+          <w:sz w:val="28"/>
+          <w:szCs w:val="28"/>
+          <w:lang w:val="en-US"/>
+        </w:rPr>
+        <w:t>ClockSavvy</w:t>
+      </w:r>
+      <w:proofErr w:type="spellEnd"/>
+      <w:r>
+        <w:rPr>
+          <w:rFonts w:ascii="Arial" w:hAnsi="Arial" w:cs="Arial"/>
+          <w:color w:val="auto"/>
+          <w:sz w:val="28"/>
+          <w:szCs w:val="28"/>
+          <w:lang w:val="en-US"/>
+        </w:rPr>
+        <w:t xml:space="preserve"> (The application name) will be considered very carefully and implemented in a newer yet classical way with these supporting studies. With these studies set in place the architecture design will follow a complex design that will give </w:t>
+      </w:r>
+      <w:proofErr w:type="spellStart"/>
+      <w:r>
+        <w:rPr>
+          <w:rFonts w:ascii="Arial" w:hAnsi="Arial" w:cs="Arial"/>
+          <w:color w:val="auto"/>
+          <w:sz w:val="28"/>
+          <w:szCs w:val="28"/>
+          <w:lang w:val="en-US"/>
+        </w:rPr>
+        <w:t>ClockSavvy</w:t>
+      </w:r>
+      <w:proofErr w:type="spellEnd"/>
+      <w:r>
+        <w:rPr>
+          <w:rFonts w:ascii="Arial" w:hAnsi="Arial" w:cs="Arial"/>
+          <w:color w:val="auto"/>
+          <w:sz w:val="28"/>
+          <w:szCs w:val="28"/>
+          <w:lang w:val="en-US"/>
+        </w:rPr>
+        <w:t xml:space="preserve"> an edge in functionality ultimately automating the experience for the user in a back-end perception. In a front-end perception </w:t>
+      </w:r>
+      <w:proofErr w:type="spellStart"/>
+      <w:r>
+        <w:rPr>
+          <w:rFonts w:ascii="Arial" w:hAnsi="Arial" w:cs="Arial"/>
+          <w:color w:val="auto"/>
+          <w:sz w:val="28"/>
+          <w:szCs w:val="28"/>
+          <w:lang w:val="en-US"/>
+        </w:rPr>
+        <w:t>ClockSavvy</w:t>
+      </w:r>
+      <w:proofErr w:type="spellEnd"/>
+      <w:r>
+        <w:rPr>
+          <w:rFonts w:ascii="Arial" w:hAnsi="Arial" w:cs="Arial"/>
+          <w:color w:val="auto"/>
+          <w:sz w:val="28"/>
+          <w:szCs w:val="28"/>
+          <w:lang w:val="en-US"/>
+        </w:rPr>
+        <w:t xml:space="preserve"> will follow a classical look and feel making the user not feel overwhelmed and making the experience in a gamification form. The idea of </w:t>
+      </w:r>
+      <w:proofErr w:type="spellStart"/>
+      <w:r>
+        <w:rPr>
+          <w:rFonts w:ascii="Arial" w:hAnsi="Arial" w:cs="Arial"/>
+          <w:color w:val="auto"/>
+          <w:sz w:val="28"/>
+          <w:szCs w:val="28"/>
+          <w:lang w:val="en-US"/>
+        </w:rPr>
+        <w:t>ClockSavvy</w:t>
+      </w:r>
+      <w:proofErr w:type="spellEnd"/>
+      <w:r>
+        <w:rPr>
+          <w:rFonts w:ascii="Arial" w:hAnsi="Arial" w:cs="Arial"/>
+          <w:color w:val="auto"/>
+          <w:sz w:val="28"/>
+          <w:szCs w:val="28"/>
+          <w:lang w:val="en-US"/>
+        </w:rPr>
+        <w:t xml:space="preserve"> is to make it easier yet fun for the user to time manage their </w:t>
+      </w:r>
+      <w:r>
+        <w:rPr>
+          <w:rFonts w:ascii="Arial" w:hAnsi="Arial" w:cs="Arial"/>
+          <w:color w:val="auto"/>
+          <w:sz w:val="28"/>
+          <w:szCs w:val="28"/>
+          <w:lang w:val="en-US"/>
+        </w:rPr>
+        <w:t>day-to-day</w:t>
+      </w:r>
+      <w:r>
+        <w:rPr>
+          <w:rFonts w:ascii="Arial" w:hAnsi="Arial" w:cs="Arial"/>
+          <w:color w:val="auto"/>
+          <w:sz w:val="28"/>
+          <w:szCs w:val="28"/>
+          <w:lang w:val="en-US"/>
+        </w:rPr>
+        <w:t xml:space="preserve"> timing experience and we aim to strive for these goals to be set in motion and place.</w:t>
       </w:r>
     </w:p>
     <w:p>
@@ -3717,8 +6412,13 @@
             <w:pStyle w:val="NormalWeb"/>
             <w:ind w:left="567" w:hanging="567"/>
           </w:pPr>
+          <w:proofErr w:type="spellStart"/>
           <w:r>
-            <w:t xml:space="preserve">crozdesk (2024) </w:t>
+            <w:t>crozdesk</w:t>
+          </w:r>
+          <w:proofErr w:type="spellEnd"/>
+          <w:r>
+            <w:t xml:space="preserve"> (2024) </w:t>
           </w:r>
           <w:r>
             <w:rPr>
@@ -3746,16 +6446,30 @@
             <w:pStyle w:val="NormalWeb"/>
             <w:ind w:left="567" w:hanging="567"/>
           </w:pPr>
+          <w:proofErr w:type="spellStart"/>
           <w:r>
-            <w:t xml:space="preserve">GetApp (2024) </w:t>
+            <w:t>GetApp</w:t>
+          </w:r>
+          <w:proofErr w:type="spellEnd"/>
+          <w:r>
+            <w:t xml:space="preserve"> (2024) </w:t>
           </w:r>
           <w:r>
             <w:rPr>
               <w:i/>
               <w:iCs/>
             </w:rPr>
-            <w:t>TOGGL Track Reviews - Pros &amp; Cons, Ratings &amp; More | Getapp</w:t>
+            <w:t xml:space="preserve">TOGGL Track Reviews - Pros &amp; Cons, Ratings &amp; More | </w:t>
           </w:r>
+          <w:proofErr w:type="spellStart"/>
+          <w:r>
+            <w:rPr>
+              <w:i/>
+              <w:iCs/>
+            </w:rPr>
+            <w:t>Getapp</w:t>
+          </w:r>
+          <w:proofErr w:type="spellEnd"/>
           <w:r>
             <w:t xml:space="preserve">, </w:t>
           </w:r>
@@ -3775,16 +6489,30 @@
             <w:pStyle w:val="NormalWeb"/>
             <w:ind w:left="567" w:hanging="567"/>
           </w:pPr>
+          <w:proofErr w:type="spellStart"/>
           <w:r>
-            <w:t xml:space="preserve">GetApp (2024a) </w:t>
+            <w:t>GetApp</w:t>
+          </w:r>
+          <w:proofErr w:type="spellEnd"/>
+          <w:r>
+            <w:t xml:space="preserve"> (2024a) </w:t>
           </w:r>
           <w:r>
             <w:rPr>
               <w:i/>
               <w:iCs/>
             </w:rPr>
-            <w:t>Harvest vs TOGGL track comparison | getapp</w:t>
+            <w:t xml:space="preserve">Harvest vs TOGGL track comparison | </w:t>
           </w:r>
+          <w:proofErr w:type="spellStart"/>
+          <w:r>
+            <w:rPr>
+              <w:i/>
+              <w:iCs/>
+            </w:rPr>
+            <w:t>getapp</w:t>
+          </w:r>
+          <w:proofErr w:type="spellEnd"/>
           <w:r>
             <w:t xml:space="preserve">, </w:t>
           </w:r>
@@ -4271,10 +6999,12 @@
       </w:sdtContent>
     </w:sdt>
     <w:sectPr>
-      <w:headerReference w:type="even" r:id="rId21"/>
-      <w:headerReference w:type="default" r:id="rId22"/>
-      <w:footerReference w:type="default" r:id="rId23"/>
-      <w:headerReference w:type="first" r:id="rId24"/>
+      <w:headerReference w:type="even" r:id="rId33"/>
+      <w:headerReference w:type="default" r:id="rId34"/>
+      <w:footerReference w:type="even" r:id="rId35"/>
+      <w:footerReference w:type="default" r:id="rId36"/>
+      <w:headerReference w:type="first" r:id="rId37"/>
+      <w:footerReference w:type="first" r:id="rId38"/>
       <w:pgSz w:w="11906" w:h="16838"/>
       <w:pgMar w:top="1440" w:right="1440" w:bottom="1440" w:left="1440" w:header="708" w:footer="708" w:gutter="0"/>
       <w:pgBorders w:offsetFrom="page">
@@ -4318,6 +7048,16 @@
 </file>
 
 <file path=word/footer1.xml><?xml version="1.0" encoding="utf-8"?>
+<w:ftr xmlns:wpc="http://schemas.microsoft.com/office/word/2010/wordprocessingCanvas" xmlns:cx="http://schemas.microsoft.com/office/drawing/2014/chartex" xmlns:cx1="http://schemas.microsoft.com/office/drawing/2015/9/8/chartex" xmlns:cx2="http://schemas.microsoft.com/office/drawing/2015/10/21/chartex" xmlns:cx3="http://schemas.microsoft.com/office/drawing/2016/5/9/chartex" xmlns:cx4="http://schemas.microsoft.com/office/drawing/2016/5/10/chartex" xmlns:cx5="http://schemas.microsoft.com/office/drawing/2016/5/11/chartex" xmlns:cx6="http://schemas.microsoft.com/office/drawing/2016/5/12/chartex" xmlns:cx7="http://schemas.microsoft.com/office/drawing/2016/5/13/chartex" xmlns:cx8="http://schemas.microsoft.com/office/drawing/2016/5/14/chartex" xmlns:mc="http://schemas.openxmlformats.org/markup-compatibility/2006" xmlns:aink="http://schemas.microsoft.com/office/drawing/2016/ink" xmlns:am3d="http://schemas.microsoft.com/office/drawing/2017/model3d" xmlns:o="urn:schemas-microsoft-com:office:office" xmlns:oel="http://schemas.microsoft.com/office/2019/extlst" xmlns:r="http://schemas.openxmlformats.org/officeDocument/2006/relationships" xmlns:m="http://schemas.openxmlformats.org/officeDocument/2006/math" xmlns:v="urn:schemas-microsoft-com:vml" xmlns:wp14="http://schemas.microsoft.com/office/word/2010/wordprocessingDrawing" xmlns:wp="http://schemas.openxmlformats.org/drawingml/2006/wordprocessingDrawing" xmlns:w10="urn:schemas-microsoft-com:office:word" xmlns:w="http://schemas.openxmlformats.org/wordprocessingml/2006/main" xmlns:w14="http://schemas.microsoft.com/office/word/2010/wordml" xmlns:w15="http://schemas.microsoft.com/office/word/2012/wordml" xmlns:w16cex="http://schemas.microsoft.com/office/word/2018/wordml/cex" xmlns:w16cid="http://schemas.microsoft.com/office/word/2016/wordml/cid" xmlns:w16="http://schemas.microsoft.com/office/word/2018/wordml" xmlns:w16sdtdh="http://schemas.microsoft.com/office/word/2020/wordml/sdtdatahash" xmlns:w16se="http://schemas.microsoft.com/office/word/2015/wordml/symex" xmlns:wpg="http://schemas.microsoft.com/office/word/2010/wordprocessingGroup" xmlns:wpi="http://schemas.microsoft.com/office/word/2010/wordprocessingInk" xmlns:wne="http://schemas.microsoft.com/office/word/2006/wordml" xmlns:wps="http://schemas.microsoft.com/office/word/2010/wordprocessingShape" mc:Ignorable="w14 w15 w16se w16cid w16 w16cex w16sdtdh wp14">
+  <w:p>
+    <w:pPr>
+      <w:pStyle w:val="Footer"/>
+    </w:pPr>
+  </w:p>
+</w:ftr>
+</file>
+
+<file path=word/footer2.xml><?xml version="1.0" encoding="utf-8"?>
 <w:ftr xmlns:wpc="http://schemas.microsoft.com/office/word/2010/wordprocessingCanvas" xmlns:cx="http://schemas.microsoft.com/office/drawing/2014/chartex" xmlns:cx1="http://schemas.microsoft.com/office/drawing/2015/9/8/chartex" xmlns:cx2="http://schemas.microsoft.com/office/drawing/2015/10/21/chartex" xmlns:cx3="http://schemas.microsoft.com/office/drawing/2016/5/9/chartex" xmlns:cx4="http://schemas.microsoft.com/office/drawing/2016/5/10/chartex" xmlns:cx5="http://schemas.microsoft.com/office/drawing/2016/5/11/chartex" xmlns:cx6="http://schemas.microsoft.com/office/drawing/2016/5/12/chartex" xmlns:cx7="http://schemas.microsoft.com/office/drawing/2016/5/13/chartex" xmlns:cx8="http://schemas.microsoft.com/office/drawing/2016/5/14/chartex" xmlns:mc="http://schemas.openxmlformats.org/markup-compatibility/2006" xmlns:aink="http://schemas.microsoft.com/office/drawing/2016/ink" xmlns:am3d="http://schemas.microsoft.com/office/drawing/2017/model3d" xmlns:o="urn:schemas-microsoft-com:office:office" xmlns:oel="http://schemas.microsoft.com/office/2019/extlst" xmlns:r="http://schemas.openxmlformats.org/officeDocument/2006/relationships" xmlns:m="http://schemas.openxmlformats.org/officeDocument/2006/math" xmlns:v="urn:schemas-microsoft-com:vml" xmlns:wp14="http://schemas.microsoft.com/office/word/2010/wordprocessingDrawing" xmlns:wp="http://schemas.openxmlformats.org/drawingml/2006/wordprocessingDrawing" xmlns:w10="urn:schemas-microsoft-com:office:word" xmlns:w="http://schemas.openxmlformats.org/wordprocessingml/2006/main" xmlns:w14="http://schemas.microsoft.com/office/word/2010/wordml" xmlns:w15="http://schemas.microsoft.com/office/word/2012/wordml" xmlns:w16cex="http://schemas.microsoft.com/office/word/2018/wordml/cex" xmlns:w16cid="http://schemas.microsoft.com/office/word/2016/wordml/cid" xmlns:w16="http://schemas.microsoft.com/office/word/2018/wordml" xmlns:w16sdtdh="http://schemas.microsoft.com/office/word/2020/wordml/sdtdatahash" xmlns:w16se="http://schemas.microsoft.com/office/word/2015/wordml/symex" xmlns:wpg="http://schemas.microsoft.com/office/word/2010/wordprocessingGroup" xmlns:wpi="http://schemas.microsoft.com/office/word/2010/wordprocessingInk" xmlns:wne="http://schemas.microsoft.com/office/word/2006/wordml" xmlns:wps="http://schemas.microsoft.com/office/word/2010/wordprocessingShape" mc:Ignorable="w14 w15 w16se w16cid w16 w16cex w16sdtdh wp14">
   <w:tbl>
     <w:tblPr>
@@ -4507,6 +7247,16 @@
 </w:ftr>
 </file>
 
+<file path=word/footer3.xml><?xml version="1.0" encoding="utf-8"?>
+<w:ftr xmlns:wpc="http://schemas.microsoft.com/office/word/2010/wordprocessingCanvas" xmlns:cx="http://schemas.microsoft.com/office/drawing/2014/chartex" xmlns:cx1="http://schemas.microsoft.com/office/drawing/2015/9/8/chartex" xmlns:cx2="http://schemas.microsoft.com/office/drawing/2015/10/21/chartex" xmlns:cx3="http://schemas.microsoft.com/office/drawing/2016/5/9/chartex" xmlns:cx4="http://schemas.microsoft.com/office/drawing/2016/5/10/chartex" xmlns:cx5="http://schemas.microsoft.com/office/drawing/2016/5/11/chartex" xmlns:cx6="http://schemas.microsoft.com/office/drawing/2016/5/12/chartex" xmlns:cx7="http://schemas.microsoft.com/office/drawing/2016/5/13/chartex" xmlns:cx8="http://schemas.microsoft.com/office/drawing/2016/5/14/chartex" xmlns:mc="http://schemas.openxmlformats.org/markup-compatibility/2006" xmlns:aink="http://schemas.microsoft.com/office/drawing/2016/ink" xmlns:am3d="http://schemas.microsoft.com/office/drawing/2017/model3d" xmlns:o="urn:schemas-microsoft-com:office:office" xmlns:oel="http://schemas.microsoft.com/office/2019/extlst" xmlns:r="http://schemas.openxmlformats.org/officeDocument/2006/relationships" xmlns:m="http://schemas.openxmlformats.org/officeDocument/2006/math" xmlns:v="urn:schemas-microsoft-com:vml" xmlns:wp14="http://schemas.microsoft.com/office/word/2010/wordprocessingDrawing" xmlns:wp="http://schemas.openxmlformats.org/drawingml/2006/wordprocessingDrawing" xmlns:w10="urn:schemas-microsoft-com:office:word" xmlns:w="http://schemas.openxmlformats.org/wordprocessingml/2006/main" xmlns:w14="http://schemas.microsoft.com/office/word/2010/wordml" xmlns:w15="http://schemas.microsoft.com/office/word/2012/wordml" xmlns:w16cex="http://schemas.microsoft.com/office/word/2018/wordml/cex" xmlns:w16cid="http://schemas.microsoft.com/office/word/2016/wordml/cid" xmlns:w16="http://schemas.microsoft.com/office/word/2018/wordml" xmlns:w16sdtdh="http://schemas.microsoft.com/office/word/2020/wordml/sdtdatahash" xmlns:w16se="http://schemas.microsoft.com/office/word/2015/wordml/symex" xmlns:wpg="http://schemas.microsoft.com/office/word/2010/wordprocessingGroup" xmlns:wpi="http://schemas.microsoft.com/office/word/2010/wordprocessingInk" xmlns:wne="http://schemas.microsoft.com/office/word/2006/wordml" xmlns:wps="http://schemas.microsoft.com/office/word/2010/wordprocessingShape" mc:Ignorable="w14 w15 w16se w16cid w16 w16cex w16sdtdh wp14">
+  <w:p>
+    <w:pPr>
+      <w:pStyle w:val="Footer"/>
+    </w:pPr>
+  </w:p>
+</w:ftr>
+</file>
+
 <file path=word/footnotes.xml><?xml version="1.0" encoding="utf-8"?>
 <w:footnotes xmlns:wpc="http://schemas.microsoft.com/office/word/2010/wordprocessingCanvas" xmlns:cx="http://schemas.microsoft.com/office/drawing/2014/chartex" xmlns:cx1="http://schemas.microsoft.com/office/drawing/2015/9/8/chartex" xmlns:cx2="http://schemas.microsoft.com/office/drawing/2015/10/21/chartex" xmlns:cx3="http://schemas.microsoft.com/office/drawing/2016/5/9/chartex" xmlns:cx4="http://schemas.microsoft.com/office/drawing/2016/5/10/chartex" xmlns:cx5="http://schemas.microsoft.com/office/drawing/2016/5/11/chartex" xmlns:cx6="http://schemas.microsoft.com/office/drawing/2016/5/12/chartex" xmlns:cx7="http://schemas.microsoft.com/office/drawing/2016/5/13/chartex" xmlns:cx8="http://schemas.microsoft.com/office/drawing/2016/5/14/chartex" xmlns:mc="http://schemas.openxmlformats.org/markup-compatibility/2006" xmlns:aink="http://schemas.microsoft.com/office/drawing/2016/ink" xmlns:am3d="http://schemas.microsoft.com/office/drawing/2017/model3d" xmlns:o="urn:schemas-microsoft-com:office:office" xmlns:oel="http://schemas.microsoft.com/office/2019/extlst" xmlns:r="http://schemas.openxmlformats.org/officeDocument/2006/relationships" xmlns:m="http://schemas.openxmlformats.org/officeDocument/2006/math" xmlns:v="urn:schemas-microsoft-com:vml" xmlns:wp14="http://schemas.microsoft.com/office/word/2010/wordprocessingDrawing" xmlns:wp="http://schemas.openxmlformats.org/drawingml/2006/wordprocessingDrawing" xmlns:w10="urn:schemas-microsoft-com:office:word" xmlns:w="http://schemas.openxmlformats.org/wordprocessingml/2006/main" xmlns:w14="http://schemas.microsoft.com/office/word/2010/wordml" xmlns:w15="http://schemas.microsoft.com/office/word/2012/wordml" xmlns:w16cex="http://schemas.microsoft.com/office/word/2018/wordml/cex" xmlns:w16cid="http://schemas.microsoft.com/office/word/2016/wordml/cid" xmlns:w16="http://schemas.microsoft.com/office/word/2018/wordml" xmlns:w16sdtdh="http://schemas.microsoft.com/office/word/2020/wordml/sdtdatahash" xmlns:w16se="http://schemas.microsoft.com/office/word/2015/wordml/symex" xmlns:wpg="http://schemas.microsoft.com/office/word/2010/wordprocessingGroup" xmlns:wpi="http://schemas.microsoft.com/office/word/2010/wordprocessingInk" xmlns:wne="http://schemas.microsoft.com/office/word/2006/wordml" xmlns:wps="http://schemas.microsoft.com/office/word/2010/wordprocessingShape" mc:Ignorable="w14 w15 w16se w16cid w16 w16cex w16sdtdh wp14">
   <w:footnote w:type="separator" w:id="-1">
@@ -4542,7 +7292,7 @@
       <w:rPr>
         <w:noProof/>
       </w:rPr>
-      <w:pict w14:anchorId="6AD74A9F">
+      <w:pict w14:anchorId="29F99BE7">
         <v:shapetype id="_x0000_t136" coordsize="21600,21600" o:spt="136" adj="10800" path="m@7,l@8,m@5,21600l@6,21600e">
           <v:formulas>
             <v:f eqn="sum #0 0 10800"/>
@@ -4567,10 +7317,9 @@
           </v:handles>
           <o:lock v:ext="edit" text="t" shapetype="t"/>
         </v:shapetype>
-        <v:shape id="PowerPlusWaterMarkObject50311985" o:spid="_x0000_s1026" type="#_x0000_t136" style="position:absolute;margin-left:0;margin-top:0;width:556.7pt;height:79.5pt;rotation:315;z-index:-251655168;mso-position-horizontal:center;mso-position-horizontal-relative:margin;mso-position-vertical:center;mso-position-vertical-relative:margin" o:allowincell="f" fillcolor="silver" stroked="f">
+        <v:shape id="PowerPlusWaterMarkObject251211797" o:spid="_x0000_s1030" type="#_x0000_t136" style="position:absolute;margin-left:0;margin-top:0;width:545.4pt;height:90.9pt;rotation:315;z-index:-251646976;mso-position-horizontal:center;mso-position-horizontal-relative:margin;mso-position-vertical:center;mso-position-vertical-relative:margin" o:allowincell="f" fillcolor="silver" stroked="f">
           <v:fill opacity=".5"/>
-          <v:textpath style="font-family:&quot;Arial&quot;;font-size:1pt" string="OPSC Research"/>
-          <w10:wrap anchorx="margin" anchory="margin"/>
+          <v:textpath style="font-family:&quot;Calibri&quot;;font-size:1pt" string="OPSC Planning and Design"/>
         </v:shape>
       </w:pict>
     </w:r>
@@ -4584,6 +7333,41 @@
     <w:pPr>
       <w:pStyle w:val="Header"/>
     </w:pPr>
+    <w:r>
+      <w:rPr>
+        <w:noProof/>
+      </w:rPr>
+      <w:pict w14:anchorId="65166A49">
+        <v:shapetype id="_x0000_t136" coordsize="21600,21600" o:spt="136" adj="10800" path="m@7,l@8,m@5,21600l@6,21600e">
+          <v:formulas>
+            <v:f eqn="sum #0 0 10800"/>
+            <v:f eqn="prod #0 2 1"/>
+            <v:f eqn="sum 21600 0 @1"/>
+            <v:f eqn="sum 0 0 @2"/>
+            <v:f eqn="sum 21600 0 @3"/>
+            <v:f eqn="if @0 @3 0"/>
+            <v:f eqn="if @0 21600 @1"/>
+            <v:f eqn="if @0 0 @2"/>
+            <v:f eqn="if @0 @4 21600"/>
+            <v:f eqn="mid @5 @6"/>
+            <v:f eqn="mid @8 @5"/>
+            <v:f eqn="mid @7 @8"/>
+            <v:f eqn="mid @6 @7"/>
+            <v:f eqn="sum @6 0 @5"/>
+          </v:formulas>
+          <v:path textpathok="t" o:connecttype="custom" o:connectlocs="@9,0;@10,10800;@11,21600;@12,10800" o:connectangles="270,180,90,0"/>
+          <v:textpath on="t" fitshape="t"/>
+          <v:handles>
+            <v:h position="#0,bottomRight" xrange="6629,14971"/>
+          </v:handles>
+          <o:lock v:ext="edit" text="t" shapetype="t"/>
+        </v:shapetype>
+        <v:shape id="PowerPlusWaterMarkObject251211798" o:spid="_x0000_s1031" type="#_x0000_t136" style="position:absolute;margin-left:0;margin-top:0;width:545.4pt;height:90.9pt;rotation:315;z-index:-251644928;mso-position-horizontal:center;mso-position-horizontal-relative:margin;mso-position-vertical:center;mso-position-vertical-relative:margin" o:allowincell="f" fillcolor="silver" stroked="f">
+          <v:fill opacity=".5"/>
+          <v:textpath style="font-family:&quot;Calibri&quot;;font-size:1pt" string="OPSC Planning and Design"/>
+        </v:shape>
+      </w:pict>
+    </w:r>
     <w:sdt>
       <w:sdtPr>
         <w:rPr>
@@ -4683,11 +7467,21 @@
         </w:r>
       </w:sdtContent>
     </w:sdt>
+  </w:p>
+</w:hdr>
+</file>
+
+<file path=word/header3.xml><?xml version="1.0" encoding="utf-8"?>
+<w:hdr xmlns:wpc="http://schemas.microsoft.com/office/word/2010/wordprocessingCanvas" xmlns:cx="http://schemas.microsoft.com/office/drawing/2014/chartex" xmlns:cx1="http://schemas.microsoft.com/office/drawing/2015/9/8/chartex" xmlns:cx2="http://schemas.microsoft.com/office/drawing/2015/10/21/chartex" xmlns:cx3="http://schemas.microsoft.com/office/drawing/2016/5/9/chartex" xmlns:cx4="http://schemas.microsoft.com/office/drawing/2016/5/10/chartex" xmlns:cx5="http://schemas.microsoft.com/office/drawing/2016/5/11/chartex" xmlns:cx6="http://schemas.microsoft.com/office/drawing/2016/5/12/chartex" xmlns:cx7="http://schemas.microsoft.com/office/drawing/2016/5/13/chartex" xmlns:cx8="http://schemas.microsoft.com/office/drawing/2016/5/14/chartex" xmlns:mc="http://schemas.openxmlformats.org/markup-compatibility/2006" xmlns:aink="http://schemas.microsoft.com/office/drawing/2016/ink" xmlns:am3d="http://schemas.microsoft.com/office/drawing/2017/model3d" xmlns:o="urn:schemas-microsoft-com:office:office" xmlns:oel="http://schemas.microsoft.com/office/2019/extlst" xmlns:r="http://schemas.openxmlformats.org/officeDocument/2006/relationships" xmlns:m="http://schemas.openxmlformats.org/officeDocument/2006/math" xmlns:v="urn:schemas-microsoft-com:vml" xmlns:wp14="http://schemas.microsoft.com/office/word/2010/wordprocessingDrawing" xmlns:wp="http://schemas.openxmlformats.org/drawingml/2006/wordprocessingDrawing" xmlns:w10="urn:schemas-microsoft-com:office:word" xmlns:w="http://schemas.openxmlformats.org/wordprocessingml/2006/main" xmlns:w14="http://schemas.microsoft.com/office/word/2010/wordml" xmlns:w15="http://schemas.microsoft.com/office/word/2012/wordml" xmlns:w16cex="http://schemas.microsoft.com/office/word/2018/wordml/cex" xmlns:w16cid="http://schemas.microsoft.com/office/word/2016/wordml/cid" xmlns:w16="http://schemas.microsoft.com/office/word/2018/wordml" xmlns:w16sdtdh="http://schemas.microsoft.com/office/word/2020/wordml/sdtdatahash" xmlns:w16se="http://schemas.microsoft.com/office/word/2015/wordml/symex" xmlns:wpg="http://schemas.microsoft.com/office/word/2010/wordprocessingGroup" xmlns:wpi="http://schemas.microsoft.com/office/word/2010/wordprocessingInk" xmlns:wne="http://schemas.microsoft.com/office/word/2006/wordml" xmlns:wps="http://schemas.microsoft.com/office/word/2010/wordprocessingShape" mc:Ignorable="w14 w15 w16se w16cid w16 w16cex w16sdtdh wp14">
+  <w:p>
+    <w:pPr>
+      <w:pStyle w:val="Header"/>
+    </w:pPr>
     <w:r>
       <w:rPr>
         <w:noProof/>
       </w:rPr>
-      <w:pict w14:anchorId="370D7E8A">
+      <w:pict w14:anchorId="2A6E8762">
         <v:shapetype id="_x0000_t136" coordsize="21600,21600" o:spt="136" adj="10800" path="m@7,l@8,m@5,21600l@6,21600e">
           <v:formulas>
             <v:f eqn="sum #0 0 10800"/>
@@ -4712,23 +7506,12 @@
           </v:handles>
           <o:lock v:ext="edit" text="t" shapetype="t"/>
         </v:shapetype>
-        <v:shape id="PowerPlusWaterMarkObject50311986" o:spid="_x0000_s1027" type="#_x0000_t136" style="position:absolute;margin-left:0;margin-top:0;width:556.7pt;height:79.5pt;rotation:315;z-index:-251653120;mso-position-horizontal:center;mso-position-horizontal-relative:margin;mso-position-vertical:center;mso-position-vertical-relative:margin" o:allowincell="f" fillcolor="silver" stroked="f">
+        <v:shape id="PowerPlusWaterMarkObject251211796" o:spid="_x0000_s1029" type="#_x0000_t136" style="position:absolute;margin-left:0;margin-top:0;width:545.4pt;height:90.9pt;rotation:315;z-index:-251649024;mso-position-horizontal:center;mso-position-horizontal-relative:margin;mso-position-vertical:center;mso-position-vertical-relative:margin" o:allowincell="f" fillcolor="silver" stroked="f">
           <v:fill opacity=".5"/>
-          <v:textpath style="font-family:&quot;Arial&quot;;font-size:1pt" string="OPSC Research"/>
-          <w10:wrap anchorx="margin" anchory="margin"/>
+          <v:textpath style="font-family:&quot;Calibri&quot;;font-size:1pt" string="OPSC Planning and Design"/>
         </v:shape>
       </w:pict>
     </w:r>
-  </w:p>
-</w:hdr>
-</file>
-
-<file path=word/header3.xml><?xml version="1.0" encoding="utf-8"?>
-<w:hdr xmlns:wpc="http://schemas.microsoft.com/office/word/2010/wordprocessingCanvas" xmlns:cx="http://schemas.microsoft.com/office/drawing/2014/chartex" xmlns:cx1="http://schemas.microsoft.com/office/drawing/2015/9/8/chartex" xmlns:cx2="http://schemas.microsoft.com/office/drawing/2015/10/21/chartex" xmlns:cx3="http://schemas.microsoft.com/office/drawing/2016/5/9/chartex" xmlns:cx4="http://schemas.microsoft.com/office/drawing/2016/5/10/chartex" xmlns:cx5="http://schemas.microsoft.com/office/drawing/2016/5/11/chartex" xmlns:cx6="http://schemas.microsoft.com/office/drawing/2016/5/12/chartex" xmlns:cx7="http://schemas.microsoft.com/office/drawing/2016/5/13/chartex" xmlns:cx8="http://schemas.microsoft.com/office/drawing/2016/5/14/chartex" xmlns:mc="http://schemas.openxmlformats.org/markup-compatibility/2006" xmlns:aink="http://schemas.microsoft.com/office/drawing/2016/ink" xmlns:am3d="http://schemas.microsoft.com/office/drawing/2017/model3d" xmlns:o="urn:schemas-microsoft-com:office:office" xmlns:oel="http://schemas.microsoft.com/office/2019/extlst" xmlns:r="http://schemas.openxmlformats.org/officeDocument/2006/relationships" xmlns:m="http://schemas.openxmlformats.org/officeDocument/2006/math" xmlns:v="urn:schemas-microsoft-com:vml" xmlns:wp14="http://schemas.microsoft.com/office/word/2010/wordprocessingDrawing" xmlns:wp="http://schemas.openxmlformats.org/drawingml/2006/wordprocessingDrawing" xmlns:w10="urn:schemas-microsoft-com:office:word" xmlns:w="http://schemas.openxmlformats.org/wordprocessingml/2006/main" xmlns:w14="http://schemas.microsoft.com/office/word/2010/wordml" xmlns:w15="http://schemas.microsoft.com/office/word/2012/wordml" xmlns:w16cex="http://schemas.microsoft.com/office/word/2018/wordml/cex" xmlns:w16cid="http://schemas.microsoft.com/office/word/2016/wordml/cid" xmlns:w16="http://schemas.microsoft.com/office/word/2018/wordml" xmlns:w16sdtdh="http://schemas.microsoft.com/office/word/2020/wordml/sdtdatahash" xmlns:w16se="http://schemas.microsoft.com/office/word/2015/wordml/symex" xmlns:wpg="http://schemas.microsoft.com/office/word/2010/wordprocessingGroup" xmlns:wpi="http://schemas.microsoft.com/office/word/2010/wordprocessingInk" xmlns:wne="http://schemas.microsoft.com/office/word/2006/wordml" xmlns:wps="http://schemas.microsoft.com/office/word/2010/wordprocessingShape" mc:Ignorable="w14 w15 w16se w16cid w16 w16cex w16sdtdh wp14">
-  <w:p>
-    <w:pPr>
-      <w:pStyle w:val="Header"/>
-    </w:pPr>
     <w:r>
       <w:rPr>
         <w:caps/>
@@ -5165,42 +7948,6 @@
           </w:pict>
         </mc:Fallback>
       </mc:AlternateContent>
-    </w:r>
-    <w:r>
-      <w:rPr>
-        <w:noProof/>
-      </w:rPr>
-      <w:pict w14:anchorId="2C5F64CF">
-        <v:shapetype id="_x0000_t136" coordsize="21600,21600" o:spt="136" adj="10800" path="m@7,l@8,m@5,21600l@6,21600e">
-          <v:formulas>
-            <v:f eqn="sum #0 0 10800"/>
-            <v:f eqn="prod #0 2 1"/>
-            <v:f eqn="sum 21600 0 @1"/>
-            <v:f eqn="sum 0 0 @2"/>
-            <v:f eqn="sum 21600 0 @3"/>
-            <v:f eqn="if @0 @3 0"/>
-            <v:f eqn="if @0 21600 @1"/>
-            <v:f eqn="if @0 0 @2"/>
-            <v:f eqn="if @0 @4 21600"/>
-            <v:f eqn="mid @5 @6"/>
-            <v:f eqn="mid @8 @5"/>
-            <v:f eqn="mid @7 @8"/>
-            <v:f eqn="mid @6 @7"/>
-            <v:f eqn="sum @6 0 @5"/>
-          </v:formulas>
-          <v:path textpathok="t" o:connecttype="custom" o:connectlocs="@9,0;@10,10800;@11,21600;@12,10800" o:connectangles="270,180,90,0"/>
-          <v:textpath on="t" fitshape="t"/>
-          <v:handles>
-            <v:h position="#0,bottomRight" xrange="6629,14971"/>
-          </v:handles>
-          <o:lock v:ext="edit" text="t" shapetype="t"/>
-        </v:shapetype>
-        <v:shape id="PowerPlusWaterMarkObject50311984" o:spid="_x0000_s1025" type="#_x0000_t136" style="position:absolute;margin-left:0;margin-top:0;width:556.7pt;height:79.5pt;rotation:315;z-index:-251657216;mso-position-horizontal:center;mso-position-horizontal-relative:margin;mso-position-vertical:center;mso-position-vertical-relative:margin" o:allowincell="f" fillcolor="silver" stroked="f">
-          <v:fill opacity=".5"/>
-          <v:textpath style="font-family:&quot;Arial&quot;;font-size:1pt" string="OPSC Research"/>
-          <w10:wrap anchorx="margin" anchory="margin"/>
-        </v:shape>
-      </w:pict>
     </w:r>
     <w:r>
       <w:t>OPSC Group E</w:t>
@@ -10701,6 +13448,8 @@
   </w:compat>
   <w:rsids>
     <w:rsidRoot w:val="00B2489B"/>
+    <w:rsid w:val="00103041"/>
+    <w:rsid w:val="005848BB"/>
     <w:rsid w:val="008436F0"/>
     <w:rsid w:val="009A1F39"/>
     <w:rsid w:val="00B2489B"/>

</xml_diff>